<commit_message>
feat:Añadido documentación sprint 4 y documentos revisados de sprint anteriores
</commit_message>
<xml_diff>
--- a/reports/Student #1/D1/Analysis Report#Student 1.docx
+++ b/reports/Student #1/D1/Analysis Report#Student 1.docx
@@ -329,7 +329,7 @@
                 <w:szCs w:val="32"/>
                 <w:rtl w:val="0"/>
               </w:rPr>
-              <w:t xml:space="preserve">16/02/2024</w:t>
+              <w:t xml:space="preserve">22/05/2024</w:t>
             </w:r>
           </w:p>
         </w:tc>
@@ -1307,13 +1307,14 @@
               <w:ind w:firstLine="0"/>
               <w:rPr>
                 <w:rFonts w:ascii="Arial Narrow" w:cs="Arial Narrow" w:eastAsia="Arial Narrow" w:hAnsi="Arial Narrow"/>
-                <w:b w:val="1"/>
               </w:rPr>
             </w:pPr>
             <w:r>
               <w:rPr>
+                <w:rFonts w:ascii="Arial Narrow" w:cs="Arial Narrow" w:eastAsia="Arial Narrow" w:hAnsi="Arial Narrow"/>
                 <w:rtl w:val="0"/>
               </w:rPr>
+              <w:t xml:space="preserve">22/05/2024</w:t>
             </w:r>
           </w:p>
         </w:tc>
@@ -1324,13 +1325,14 @@
               <w:ind w:firstLine="0"/>
               <w:rPr>
                 <w:rFonts w:ascii="Arial Narrow" w:cs="Arial Narrow" w:eastAsia="Arial Narrow" w:hAnsi="Arial Narrow"/>
-                <w:b w:val="1"/>
               </w:rPr>
             </w:pPr>
             <w:r>
               <w:rPr>
+                <w:rFonts w:ascii="Arial Narrow" w:cs="Arial Narrow" w:eastAsia="Arial Narrow" w:hAnsi="Arial Narrow"/>
                 <w:rtl w:val="0"/>
               </w:rPr>
+              <w:t xml:space="preserve">v1.2.0</w:t>
             </w:r>
           </w:p>
         </w:tc>
@@ -1341,13 +1343,14 @@
               <w:ind w:firstLine="0"/>
               <w:rPr>
                 <w:rFonts w:ascii="Arial Narrow" w:cs="Arial Narrow" w:eastAsia="Arial Narrow" w:hAnsi="Arial Narrow"/>
-                <w:b w:val="1"/>
               </w:rPr>
             </w:pPr>
             <w:r>
               <w:rPr>
+                <w:rFonts w:ascii="Arial Narrow" w:cs="Arial Narrow" w:eastAsia="Arial Narrow" w:hAnsi="Arial Narrow"/>
                 <w:rtl w:val="0"/>
               </w:rPr>
+              <w:t xml:space="preserve">Versión revisada con el feedback</w:t>
             </w:r>
           </w:p>
         </w:tc>
@@ -1662,127 +1665,6 @@
             </w:rPr>
             <w:t xml:space="preserve">2</w:t>
           </w:r>
-          <w:hyperlink w:anchor="_heading=h.gjdgxs">
-            <w:r>
-              <w:rPr>
-                <w:rFonts w:ascii="Arial Narrow" w:cs="Arial Narrow" w:eastAsia="Arial Narrow" w:hAnsi="Arial Narrow"/>
-                <w:b w:val="0"/>
-                <w:i w:val="0"/>
-                <w:smallCaps w:val="0"/>
-                <w:strike w:val="0"/>
-                <w:color w:val="000000"/>
-                <w:sz w:val="22"/>
-                <w:szCs w:val="22"/>
-                <w:u w:val="none"/>
-                <w:shd w:fill="auto" w:val="clear"/>
-                <w:vertAlign w:val="baseline"/>
-                <w:rtl w:val="0"/>
-              </w:rPr>
-              <w:t xml:space="preserve">.</w:t>
-            </w:r>
-          </w:hyperlink>
-          <w:hyperlink w:anchor="_heading=h.gjdgxs">
-            <w:r>
-              <w:rPr>
-                <w:rFonts w:ascii="Calibri" w:cs="Calibri" w:eastAsia="Calibri" w:hAnsi="Calibri"/>
-                <w:b w:val="0"/>
-                <w:i w:val="0"/>
-                <w:smallCaps w:val="0"/>
-                <w:strike w:val="0"/>
-                <w:color w:val="000000"/>
-                <w:sz w:val="22"/>
-                <w:szCs w:val="22"/>
-                <w:u w:val="none"/>
-                <w:shd w:fill="auto" w:val="clear"/>
-                <w:vertAlign w:val="baseline"/>
-                <w:rtl w:val="0"/>
-              </w:rPr>
-              <w:tab/>
-            </w:r>
-          </w:hyperlink>
-          <w:r>
-            <w:fldChar w:fldCharType="begin"/>
-            <w:instrText xml:space="preserve"> PAGEREF _heading=h.gjdgxs \h </w:instrText>
-            <w:fldChar w:fldCharType="separate"/>
-          </w:r>
-          <w:r>
-            <w:rPr>
-              <w:rFonts w:ascii="Arial Narrow" w:cs="Arial Narrow" w:eastAsia="Arial Narrow" w:hAnsi="Arial Narrow"/>
-              <w:rtl w:val="0"/>
-            </w:rPr>
-            <w:t xml:space="preserve">Introducción</w:t>
-          </w:r>
-          <w:r>
-            <w:rPr>
-              <w:rFonts w:ascii="Arial" w:cs="Arial" w:eastAsia="Arial" w:hAnsi="Arial"/>
-              <w:b w:val="0"/>
-              <w:i w:val="0"/>
-              <w:smallCaps w:val="0"/>
-              <w:strike w:val="0"/>
-              <w:color w:val="000000"/>
-              <w:sz w:val="22"/>
-              <w:szCs w:val="22"/>
-              <w:u w:val="none"/>
-              <w:shd w:fill="auto" w:val="clear"/>
-              <w:vertAlign w:val="baseline"/>
-              <w:rtl w:val="0"/>
-            </w:rPr>
-            <w:tab/>
-            <w:t xml:space="preserve">2</w:t>
-          </w:r>
-          <w:r>
-            <w:fldChar w:fldCharType="end"/>
-          </w:r>
-          <w:r>
-            <w:rPr>
-              <w:rtl w:val="0"/>
-            </w:rPr>
-          </w:r>
-        </w:p>
-        <w:p>
-          <w:pPr>
-            <w:keepNext w:val="0"/>
-            <w:keepLines w:val="0"/>
-            <w:pageBreakBefore w:val="0"/>
-            <w:widowControl w:val="1"/>
-            <w:pBdr>
-              <w:top w:space="0" w:sz="0" w:val="nil"/>
-              <w:left w:space="0" w:sz="0" w:val="nil"/>
-              <w:bottom w:space="0" w:sz="0" w:val="nil"/>
-              <w:right w:space="0" w:sz="0" w:val="nil"/>
-              <w:between w:space="0" w:sz="0" w:val="nil"/>
-            </w:pBdr>
-            <w:shd w:fill="auto" w:val="clear"/>
-            <w:tabs>
-              <w:tab w:val="left" w:leader="none" w:pos="851"/>
-              <w:tab w:val="right" w:leader="none" w:pos="8494"/>
-            </w:tabs>
-            <w:spacing w:after="100" w:before="0" w:line="240" w:lineRule="auto"/>
-            <w:ind w:left="851" w:right="0" w:hanging="567"/>
-            <w:jc w:val="both"/>
-            <w:rPr>
-              <w:rFonts w:ascii="Calibri" w:cs="Calibri" w:eastAsia="Calibri" w:hAnsi="Calibri"/>
-              <w:b w:val="0"/>
-              <w:i w:val="0"/>
-              <w:smallCaps w:val="0"/>
-              <w:strike w:val="0"/>
-              <w:color w:val="000000"/>
-              <w:sz w:val="22"/>
-              <w:szCs w:val="22"/>
-              <w:u w:val="none"/>
-              <w:shd w:fill="auto" w:val="clear"/>
-              <w:vertAlign w:val="baseline"/>
-            </w:rPr>
-          </w:pPr>
-          <w:r>
-            <w:rPr>
-              <w:rFonts w:ascii="Arial Narrow" w:cs="Arial Narrow" w:eastAsia="Arial Narrow" w:hAnsi="Arial Narrow"/>
-              <w:color w:val="000000"/>
-              <w:u w:val="none"/>
-              <w:rtl w:val="0"/>
-            </w:rPr>
-            <w:t xml:space="preserve">3</w:t>
-          </w:r>
           <w:hyperlink w:anchor="_heading=h.30j0zll">
             <w:r>
               <w:rPr>
@@ -1860,7 +1742,7 @@
               <w:rFonts w:ascii="Calibri" w:cs="Calibri" w:eastAsia="Calibri" w:hAnsi="Calibri"/>
               <w:rtl w:val="0"/>
             </w:rPr>
-            <w:t xml:space="preserve">4</w:t>
+            <w:t xml:space="preserve">2</w:t>
           </w:r>
           <w:r>
             <w:rPr>
@@ -1908,7 +1790,7 @@
               <w:rFonts w:ascii="Arial Narrow" w:cs="Arial Narrow" w:eastAsia="Arial Narrow" w:hAnsi="Arial Narrow"/>
               <w:rtl w:val="0"/>
             </w:rPr>
-            <w:t xml:space="preserve">4</w:t>
+            <w:t xml:space="preserve">3</w:t>
           </w:r>
           <w:hyperlink w:anchor="_heading=h.1fob9te">
             <w:r>
@@ -1979,7 +1861,7 @@
               <w:rFonts w:ascii="Calibri" w:cs="Calibri" w:eastAsia="Calibri" w:hAnsi="Calibri"/>
               <w:rtl w:val="0"/>
             </w:rPr>
-            <w:t xml:space="preserve">6</w:t>
+            <w:t xml:space="preserve">2</w:t>
           </w:r>
           <w:r>
             <w:rPr>
@@ -2270,35 +2152,13 @@
       <w:pPr>
         <w:keepNext w:val="1"/>
         <w:keepLines w:val="1"/>
-        <w:pageBreakBefore w:val="0"/>
-        <w:widowControl w:val="1"/>
-        <w:numPr>
-          <w:ilvl w:val="0"/>
-          <w:numId w:val="2"/>
-        </w:numPr>
-        <w:pBdr>
-          <w:top w:space="0" w:sz="0" w:val="nil"/>
-          <w:left w:space="0" w:sz="0" w:val="nil"/>
-          <w:bottom w:space="0" w:sz="0" w:val="nil"/>
-          <w:right w:space="0" w:sz="0" w:val="nil"/>
-          <w:between w:space="0" w:sz="0" w:val="nil"/>
-        </w:pBdr>
-        <w:shd w:fill="auto" w:val="clear"/>
-        <w:spacing w:after="320" w:before="320" w:line="360" w:lineRule="auto"/>
-        <w:ind w:left="360" w:right="0" w:hanging="360"/>
-        <w:jc w:val="both"/>
+        <w:spacing w:after="320" w:before="320" w:lineRule="auto"/>
+        <w:ind w:firstLine="0"/>
         <w:rPr>
           <w:rFonts w:ascii="Arial Narrow" w:cs="Arial Narrow" w:eastAsia="Arial Narrow" w:hAnsi="Arial Narrow"/>
           <w:b w:val="1"/>
-          <w:i w:val="0"/>
-          <w:smallCaps w:val="0"/>
-          <w:strike w:val="0"/>
-          <w:color w:val="000000"/>
           <w:sz w:val="28"/>
           <w:szCs w:val="28"/>
-          <w:u w:val="none"/>
-          <w:shd w:fill="auto" w:val="clear"/>
-          <w:vertAlign w:val="baseline"/>
         </w:rPr>
       </w:pPr>
       <w:bookmarkStart w:colFirst="0" w:colLast="0" w:name="_heading=h.gjdgxs" w:id="0"/>
@@ -2311,12 +2171,7 @@
           <w:szCs w:val="28"/>
           <w:rtl w:val="0"/>
         </w:rPr>
-        <w:t xml:space="preserve">Resumen ejecutivo</w:t>
-      </w:r>
-      <w:r>
-        <w:rPr>
-          <w:rtl w:val="0"/>
-        </w:rPr>
+        <w:t xml:space="preserve">1. Resumen ejecutivo</w:t>
       </w:r>
     </w:p>
     <w:p>
@@ -2331,103 +2186,7 @@
           <w:rFonts w:ascii="Arial Narrow" w:cs="Arial Narrow" w:eastAsia="Arial Narrow" w:hAnsi="Arial Narrow"/>
           <w:rtl w:val="0"/>
         </w:rPr>
-        <w:t xml:space="preserve">Este documento tiene el objetivo de hacer una retrospectiva de todas las tareas que hemos establecido que vamos a realizar en el planning report. Esta retrospectiva nos servirá para descubrir qué tareas han ido bien, mal o regularmente. De esta forma podremos llevar a cabo un plan de mejora con el objetivo de evitar estos errores en entregas posteriores.</w:t>
-      </w:r>
-    </w:p>
-    <w:p>
-      <w:pPr>
-        <w:ind w:firstLine="0"/>
-        <w:rPr>
-          <w:rFonts w:ascii="Arial Narrow" w:cs="Arial Narrow" w:eastAsia="Arial Narrow" w:hAnsi="Arial Narrow"/>
-        </w:rPr>
-      </w:pPr>
-      <w:r>
-        <w:rPr>
-          <w:rtl w:val="0"/>
-        </w:rPr>
-      </w:r>
-    </w:p>
-    <w:p>
-      <w:pPr>
-        <w:ind w:firstLine="0"/>
-        <w:rPr>
-          <w:rFonts w:ascii="Arial Narrow" w:cs="Arial Narrow" w:eastAsia="Arial Narrow" w:hAnsi="Arial Narrow"/>
-        </w:rPr>
-      </w:pPr>
-      <w:r>
-        <w:rPr>
-          <w:rtl w:val="0"/>
-        </w:rPr>
-      </w:r>
-    </w:p>
-    <w:p>
-      <w:pPr>
-        <w:ind w:firstLine="0"/>
-        <w:rPr>
-          <w:rFonts w:ascii="Arial Narrow" w:cs="Arial Narrow" w:eastAsia="Arial Narrow" w:hAnsi="Arial Narrow"/>
-          <w:b w:val="1"/>
-          <w:sz w:val="28"/>
-          <w:szCs w:val="28"/>
-        </w:rPr>
-      </w:pPr>
-      <w:r>
-        <w:rPr>
-          <w:rFonts w:ascii="Arial Narrow" w:cs="Arial Narrow" w:eastAsia="Arial Narrow" w:hAnsi="Arial Narrow"/>
-          <w:b w:val="1"/>
-          <w:sz w:val="28"/>
-          <w:szCs w:val="28"/>
-          <w:rtl w:val="0"/>
-        </w:rPr>
-        <w:t xml:space="preserve">2.    Introducción</w:t>
-      </w:r>
-    </w:p>
-    <w:p>
-      <w:pPr>
-        <w:ind w:firstLine="0"/>
-        <w:rPr>
-          <w:rFonts w:ascii="Arial Narrow" w:cs="Arial Narrow" w:eastAsia="Arial Narrow" w:hAnsi="Arial Narrow"/>
-          <w:sz w:val="24"/>
-          <w:szCs w:val="24"/>
-        </w:rPr>
-      </w:pPr>
-      <w:r>
-        <w:rPr>
-          <w:rtl w:val="0"/>
-        </w:rPr>
-      </w:r>
-    </w:p>
-    <w:p>
-      <w:pPr>
-        <w:ind w:firstLine="0"/>
-        <w:rPr>
-          <w:rFonts w:ascii="Arial Narrow" w:cs="Arial Narrow" w:eastAsia="Arial Narrow" w:hAnsi="Arial Narrow"/>
-          <w:sz w:val="24"/>
-          <w:szCs w:val="24"/>
-        </w:rPr>
-      </w:pPr>
-      <w:r>
-        <w:rPr>
-          <w:rFonts w:ascii="Arial Narrow" w:cs="Arial Narrow" w:eastAsia="Arial Narrow" w:hAnsi="Arial Narrow"/>
-          <w:sz w:val="24"/>
-          <w:szCs w:val="24"/>
-          <w:rtl w:val="0"/>
-        </w:rPr>
-        <w:t xml:space="preserve">Habiendo realizado ya todas las tareas que hemos establecido del sprint planning, es hora de ver cómo ha ido el desarrollo de estas y qué plan de mejora podemos establecer para el siguiente deliverable, evaluando los pros y los contras.</w:t>
-      </w:r>
-    </w:p>
-    <w:p>
-      <w:pPr>
-        <w:ind w:firstLine="0"/>
-        <w:rPr>
-          <w:rFonts w:ascii="Arial Narrow" w:cs="Arial Narrow" w:eastAsia="Arial Narrow" w:hAnsi="Arial Narrow"/>
-          <w:sz w:val="24"/>
-          <w:szCs w:val="24"/>
-        </w:rPr>
-      </w:pPr>
-      <w:r>
-        <w:rPr>
-          <w:rtl w:val="0"/>
-        </w:rPr>
+        <w:t xml:space="preserve">Este documento tiene el objetivo de dar una explicación de como hemos llevado a cabo el desarrollo de todas las tareas que hemos establecido que vamos a realizar en el planning report. En este documento se dará una explicación de las decisiones importantes tomada para llevar a cabo el desarrollo de los requisitos.</w:t>
       </w:r>
     </w:p>
     <w:p>
@@ -2447,35 +2206,13 @@
       <w:pPr>
         <w:keepNext w:val="1"/>
         <w:keepLines w:val="1"/>
-        <w:pageBreakBefore w:val="0"/>
-        <w:widowControl w:val="1"/>
-        <w:numPr>
-          <w:ilvl w:val="0"/>
-          <w:numId w:val="2"/>
-        </w:numPr>
-        <w:pBdr>
-          <w:top w:space="0" w:sz="0" w:val="nil"/>
-          <w:left w:space="0" w:sz="0" w:val="nil"/>
-          <w:bottom w:space="0" w:sz="0" w:val="nil"/>
-          <w:right w:space="0" w:sz="0" w:val="nil"/>
-          <w:between w:space="0" w:sz="0" w:val="nil"/>
-        </w:pBdr>
-        <w:shd w:fill="auto" w:val="clear"/>
-        <w:spacing w:after="320" w:before="320" w:line="360" w:lineRule="auto"/>
-        <w:ind w:left="360" w:right="0" w:hanging="360"/>
-        <w:jc w:val="both"/>
+        <w:spacing w:after="320" w:before="320" w:lineRule="auto"/>
+        <w:ind w:firstLine="0"/>
         <w:rPr>
           <w:rFonts w:ascii="Arial Narrow" w:cs="Arial Narrow" w:eastAsia="Arial Narrow" w:hAnsi="Arial Narrow"/>
           <w:b w:val="1"/>
-          <w:i w:val="0"/>
-          <w:smallCaps w:val="0"/>
-          <w:strike w:val="0"/>
-          <w:color w:val="000000"/>
           <w:sz w:val="28"/>
           <w:szCs w:val="28"/>
-          <w:u w:val="none"/>
-          <w:shd w:fill="auto" w:val="clear"/>
-          <w:vertAlign w:val="baseline"/>
         </w:rPr>
       </w:pPr>
       <w:bookmarkStart w:colFirst="0" w:colLast="0" w:name="_heading=h.tyjcwt" w:id="1"/>
@@ -2488,220 +2225,142 @@
           <w:szCs w:val="28"/>
           <w:rtl w:val="0"/>
         </w:rPr>
-        <w:t xml:space="preserve">Evaluación</w:t>
+        <w:t xml:space="preserve">2. Contenido</w:t>
       </w:r>
     </w:p>
     <w:p>
       <w:pPr>
-        <w:keepNext w:val="1"/>
-        <w:keepLines w:val="1"/>
-        <w:pageBreakBefore w:val="0"/>
-        <w:widowControl w:val="1"/>
         <w:pBdr>
-          <w:top w:space="0" w:sz="0" w:val="nil"/>
-          <w:left w:space="0" w:sz="0" w:val="nil"/>
-          <w:bottom w:space="0" w:sz="0" w:val="nil"/>
-          <w:right w:space="0" w:sz="0" w:val="nil"/>
-          <w:between w:space="0" w:sz="0" w:val="nil"/>
+          <w:top w:color="000000" w:space="0" w:sz="0" w:val="none"/>
+          <w:left w:color="000000" w:space="0" w:sz="0" w:val="none"/>
+          <w:bottom w:color="000000" w:space="0" w:sz="0" w:val="none"/>
+          <w:right w:color="000000" w:space="0" w:sz="0" w:val="none"/>
+          <w:between w:color="000000" w:space="0" w:sz="0" w:val="none"/>
         </w:pBdr>
-        <w:shd w:fill="auto" w:val="clear"/>
-        <w:spacing w:after="320" w:before="320" w:line="360" w:lineRule="auto"/>
-        <w:ind w:left="0" w:right="0" w:firstLine="0"/>
-        <w:jc w:val="both"/>
+        <w:spacing w:line="432" w:lineRule="auto"/>
+        <w:ind w:firstLine="0"/>
         <w:rPr>
           <w:rFonts w:ascii="Arial Narrow" w:cs="Arial Narrow" w:eastAsia="Arial Narrow" w:hAnsi="Arial Narrow"/>
-          <w:sz w:val="24"/>
-          <w:szCs w:val="24"/>
+          <w:highlight w:val="white"/>
         </w:rPr>
       </w:pPr>
-      <w:bookmarkStart w:colFirst="0" w:colLast="0" w:name="_heading=h.ahdn14it34kn" w:id="2"/>
-      <w:bookmarkEnd w:id="2"/>
       <w:r>
         <w:rPr>
           <w:rFonts w:ascii="Arial Narrow" w:cs="Arial Narrow" w:eastAsia="Arial Narrow" w:hAnsi="Arial Narrow"/>
-          <w:sz w:val="24"/>
-          <w:szCs w:val="24"/>
+          <w:b w:val="1"/>
+          <w:highlight w:val="white"/>
           <w:rtl w:val="0"/>
         </w:rPr>
-        <w:t xml:space="preserve">En esta entrega, hemos llegado a la conclusión que hemos dejado los requisitos opcionales para el final. Esto ha sido una irresponsabilidad ya que por nuestra falta de planificación hemos entregado con poca calidad estas tareas: </w:t>
+        <w:t xml:space="preserve">Managerial requirements: </w:t>
+      </w:r>
+      <w:r>
+        <w:rPr>
+          <w:rFonts w:ascii="Arial Narrow" w:cs="Arial Narrow" w:eastAsia="Arial Narrow" w:hAnsi="Arial Narrow"/>
+          <w:highlight w:val="white"/>
+          <w:rtl w:val="0"/>
+        </w:rPr>
+        <w:t xml:space="preserve">Para realizar los documentos, se ha decidido usar la herramienta drive, en esta aplicación es donde todos los alumnos del grupo, exceptuando a uno de ellos, trabajamos y organizamos todo antes de pasar los dos al proyecto.</w:t>
       </w:r>
     </w:p>
     <w:p>
       <w:pPr>
-        <w:keepNext w:val="1"/>
-        <w:keepLines w:val="1"/>
-        <w:pageBreakBefore w:val="0"/>
-        <w:widowControl w:val="1"/>
+        <w:pBdr>
+          <w:top w:color="000000" w:space="0" w:sz="0" w:val="none"/>
+          <w:left w:color="000000" w:space="0" w:sz="0" w:val="none"/>
+          <w:bottom w:color="000000" w:space="0" w:sz="0" w:val="none"/>
+          <w:right w:color="000000" w:space="0" w:sz="0" w:val="none"/>
+          <w:between w:color="000000" w:space="0" w:sz="0" w:val="none"/>
+        </w:pBdr>
+        <w:spacing w:line="432" w:lineRule="auto"/>
+        <w:ind w:firstLine="0"/>
+        <w:rPr>
+          <w:rFonts w:ascii="Arial Narrow" w:cs="Arial Narrow" w:eastAsia="Arial Narrow" w:hAnsi="Arial Narrow"/>
+          <w:highlight w:val="white"/>
+        </w:rPr>
+      </w:pPr>
+      <w:r>
+        <w:rPr>
+          <w:rtl w:val="0"/>
+        </w:rPr>
+      </w:r>
+    </w:p>
+    <w:p>
+      <w:pPr>
+        <w:pBdr>
+          <w:top w:color="000000" w:space="0" w:sz="0" w:val="none"/>
+          <w:left w:color="000000" w:space="0" w:sz="0" w:val="none"/>
+          <w:bottom w:color="000000" w:space="0" w:sz="0" w:val="none"/>
+          <w:right w:color="000000" w:space="0" w:sz="0" w:val="none"/>
+          <w:between w:color="000000" w:space="0" w:sz="0" w:val="none"/>
+        </w:pBdr>
+        <w:spacing w:line="432" w:lineRule="auto"/>
+        <w:ind w:firstLine="0"/>
+        <w:rPr>
+          <w:rFonts w:ascii="Arial Narrow" w:cs="Arial Narrow" w:eastAsia="Arial Narrow" w:hAnsi="Arial Narrow"/>
+          <w:highlight w:val="white"/>
+        </w:rPr>
+      </w:pPr>
+      <w:r>
+        <w:rPr>
+          <w:rFonts w:ascii="Arial Narrow" w:cs="Arial Narrow" w:eastAsia="Arial Narrow" w:hAnsi="Arial Narrow"/>
+          <w:highlight w:val="white"/>
+          <w:rtl w:val="0"/>
+        </w:rPr>
+        <w:t xml:space="preserve">Pros:</w:t>
+      </w:r>
+    </w:p>
+    <w:p>
+      <w:pPr>
         <w:numPr>
           <w:ilvl w:val="0"/>
           <w:numId w:val="1"/>
         </w:numPr>
         <w:pBdr>
-          <w:top w:space="0" w:sz="0" w:val="nil"/>
-          <w:left w:space="0" w:sz="0" w:val="nil"/>
-          <w:bottom w:space="0" w:sz="0" w:val="nil"/>
-          <w:right w:space="0" w:sz="0" w:val="nil"/>
-          <w:between w:space="0" w:sz="0" w:val="nil"/>
+          <w:top w:color="000000" w:space="0" w:sz="0" w:val="none"/>
+          <w:left w:color="000000" w:space="0" w:sz="0" w:val="none"/>
+          <w:bottom w:color="000000" w:space="0" w:sz="0" w:val="none"/>
+          <w:right w:color="000000" w:space="0" w:sz="0" w:val="none"/>
+          <w:between w:color="000000" w:space="0" w:sz="0" w:val="none"/>
         </w:pBdr>
-        <w:shd w:fill="auto" w:val="clear"/>
-        <w:spacing w:after="0" w:afterAutospacing="0" w:before="320" w:line="360" w:lineRule="auto"/>
-        <w:ind w:left="720" w:right="0" w:hanging="360"/>
-        <w:jc w:val="both"/>
+        <w:spacing w:line="432" w:lineRule="auto"/>
+        <w:ind w:left="720" w:hanging="360"/>
         <w:rPr>
           <w:rFonts w:ascii="Arial Narrow" w:cs="Arial Narrow" w:eastAsia="Arial Narrow" w:hAnsi="Arial Narrow"/>
-          <w:sz w:val="24"/>
-          <w:szCs w:val="24"/>
-          <w:u w:val="none"/>
+          <w:highlight w:val="white"/>
         </w:rPr>
       </w:pPr>
-      <w:bookmarkStart w:colFirst="0" w:colLast="0" w:name="_heading=h.jan8jyleioze" w:id="3"/>
-      <w:bookmarkEnd w:id="3"/>
       <w:r>
         <w:rPr>
           <w:rFonts w:ascii="Arial Narrow" w:cs="Arial Narrow" w:eastAsia="Arial Narrow" w:hAnsi="Arial Narrow"/>
-          <w:sz w:val="24"/>
-          <w:szCs w:val="24"/>
+          <w:highlight w:val="white"/>
           <w:rtl w:val="0"/>
         </w:rPr>
-        <w:t xml:space="preserve">Planning report</w:t>
+        <w:t xml:space="preserve">Mayor facilidad de acceder, ya que no es necesario cargar eclipse, esto nos permite poder realizar la tarea de documentación desde cualquier dispositivo, aumentando la productividad.</w:t>
       </w:r>
     </w:p>
     <w:p>
       <w:pPr>
-        <w:keepNext w:val="1"/>
-        <w:keepLines w:val="1"/>
-        <w:pageBreakBefore w:val="0"/>
-        <w:widowControl w:val="1"/>
-        <w:numPr>
-          <w:ilvl w:val="0"/>
-          <w:numId w:val="1"/>
-        </w:numPr>
         <w:pBdr>
-          <w:top w:space="0" w:sz="0" w:val="nil"/>
-          <w:left w:space="0" w:sz="0" w:val="nil"/>
-          <w:bottom w:space="0" w:sz="0" w:val="nil"/>
-          <w:right w:space="0" w:sz="0" w:val="nil"/>
-          <w:between w:space="0" w:sz="0" w:val="nil"/>
+          <w:top w:color="000000" w:space="0" w:sz="0" w:val="none"/>
+          <w:left w:color="000000" w:space="0" w:sz="0" w:val="none"/>
+          <w:bottom w:color="000000" w:space="0" w:sz="0" w:val="none"/>
+          <w:right w:color="000000" w:space="0" w:sz="0" w:val="none"/>
+          <w:between w:color="000000" w:space="0" w:sz="0" w:val="none"/>
         </w:pBdr>
-        <w:shd w:fill="auto" w:val="clear"/>
-        <w:spacing w:after="0" w:afterAutospacing="0" w:before="0" w:beforeAutospacing="0" w:line="360" w:lineRule="auto"/>
-        <w:ind w:left="720" w:right="0" w:hanging="360"/>
-        <w:jc w:val="both"/>
+        <w:spacing w:line="432" w:lineRule="auto"/>
+        <w:ind w:firstLine="0"/>
         <w:rPr>
           <w:rFonts w:ascii="Arial Narrow" w:cs="Arial Narrow" w:eastAsia="Arial Narrow" w:hAnsi="Arial Narrow"/>
-          <w:sz w:val="24"/>
-          <w:szCs w:val="24"/>
-          <w:u w:val="none"/>
-        </w:rPr>
-      </w:pPr>
-      <w:bookmarkStart w:colFirst="0" w:colLast="0" w:name="_heading=h.8io3ap5db52l" w:id="4"/>
-      <w:bookmarkEnd w:id="4"/>
-      <w:r>
-        <w:rPr>
-          <w:rFonts w:ascii="Arial Narrow" w:cs="Arial Narrow" w:eastAsia="Arial Narrow" w:hAnsi="Arial Narrow"/>
-          <w:sz w:val="24"/>
-          <w:szCs w:val="24"/>
-          <w:rtl w:val="0"/>
-        </w:rPr>
-        <w:t xml:space="preserve">Progress report</w:t>
-      </w:r>
-    </w:p>
-    <w:p>
-      <w:pPr>
-        <w:keepNext w:val="1"/>
-        <w:keepLines w:val="1"/>
-        <w:pageBreakBefore w:val="0"/>
-        <w:widowControl w:val="1"/>
-        <w:numPr>
-          <w:ilvl w:val="0"/>
-          <w:numId w:val="1"/>
-        </w:numPr>
-        <w:pBdr>
-          <w:top w:space="0" w:sz="0" w:val="nil"/>
-          <w:left w:space="0" w:sz="0" w:val="nil"/>
-          <w:bottom w:space="0" w:sz="0" w:val="nil"/>
-          <w:right w:space="0" w:sz="0" w:val="nil"/>
-          <w:between w:space="0" w:sz="0" w:val="nil"/>
-        </w:pBdr>
-        <w:shd w:fill="auto" w:val="clear"/>
-        <w:spacing w:after="320" w:before="0" w:beforeAutospacing="0" w:line="360" w:lineRule="auto"/>
-        <w:ind w:left="720" w:right="0" w:hanging="360"/>
-        <w:jc w:val="both"/>
-        <w:rPr>
-          <w:rFonts w:ascii="Arial Narrow" w:cs="Arial Narrow" w:eastAsia="Arial Narrow" w:hAnsi="Arial Narrow"/>
-          <w:sz w:val="24"/>
-          <w:szCs w:val="24"/>
-          <w:u w:val="none"/>
-        </w:rPr>
-      </w:pPr>
-      <w:bookmarkStart w:colFirst="0" w:colLast="0" w:name="_heading=h.3q5t1vkg88hr" w:id="5"/>
-      <w:bookmarkEnd w:id="5"/>
-      <w:r>
-        <w:rPr>
-          <w:rFonts w:ascii="Arial Narrow" w:cs="Arial Narrow" w:eastAsia="Arial Narrow" w:hAnsi="Arial Narrow"/>
-          <w:sz w:val="24"/>
-          <w:szCs w:val="24"/>
-          <w:rtl w:val="0"/>
-        </w:rPr>
-        <w:t xml:space="preserve">Analysis report</w:t>
-      </w:r>
-    </w:p>
-    <w:p>
-      <w:pPr>
-        <w:ind w:firstLine="0"/>
-        <w:rPr>
-          <w:rFonts w:ascii="Arial Narrow" w:cs="Arial Narrow" w:eastAsia="Arial Narrow" w:hAnsi="Arial Narrow"/>
+          <w:highlight w:val="white"/>
         </w:rPr>
       </w:pPr>
       <w:r>
         <w:rPr>
+          <w:rFonts w:ascii="Arial Narrow" w:cs="Arial Narrow" w:eastAsia="Arial Narrow" w:hAnsi="Arial Narrow"/>
+          <w:highlight w:val="white"/>
           <w:rtl w:val="0"/>
         </w:rPr>
-      </w:r>
-    </w:p>
-    <w:p>
-      <w:pPr>
-        <w:ind w:firstLine="0"/>
-        <w:rPr>
-          <w:rFonts w:ascii="Arial Narrow" w:cs="Arial Narrow" w:eastAsia="Arial Narrow" w:hAnsi="Arial Narrow"/>
-        </w:rPr>
-      </w:pPr>
-      <w:r>
-        <w:rPr>
-          <w:rFonts w:ascii="Arial Narrow" w:cs="Arial Narrow" w:eastAsia="Arial Narrow" w:hAnsi="Arial Narrow"/>
-          <w:rtl w:val="0"/>
-        </w:rPr>
-        <w:t xml:space="preserve">Para que esto no ocurra en los siguientes sprints, hemos desarrollado un plan de mejora en el que hemos establecido que la documentación se tiene que ir haciendo a la vez que el código de forma que cumplamos con los principios de la metodología ágil. </w:t>
-      </w:r>
-    </w:p>
-    <w:p>
-      <w:pPr>
-        <w:ind w:firstLine="0"/>
-        <w:rPr>
-          <w:rFonts w:ascii="Arial Narrow" w:cs="Arial Narrow" w:eastAsia="Arial Narrow" w:hAnsi="Arial Narrow"/>
-        </w:rPr>
-      </w:pPr>
-      <w:r>
-        <w:rPr>
-          <w:rFonts w:ascii="Arial Narrow" w:cs="Arial Narrow" w:eastAsia="Arial Narrow" w:hAnsi="Arial Narrow"/>
-          <w:rtl w:val="0"/>
-        </w:rPr>
-        <w:t xml:space="preserve">Pros: Tendremos primeras versiones de código funcional y de documentación.</w:t>
-      </w:r>
-    </w:p>
-    <w:p>
-      <w:pPr>
-        <w:ind w:firstLine="0"/>
-        <w:rPr>
-          <w:rFonts w:ascii="Arial Narrow" w:cs="Arial Narrow" w:eastAsia="Arial Narrow" w:hAnsi="Arial Narrow"/>
-        </w:rPr>
-      </w:pPr>
-      <w:r>
-        <w:rPr>
-          <w:rFonts w:ascii="Arial Narrow" w:cs="Arial Narrow" w:eastAsia="Arial Narrow" w:hAnsi="Arial Narrow"/>
-          <w:rtl w:val="0"/>
-        </w:rPr>
-        <w:t xml:space="preserve">Contras: Tenemos que planificar bien ya que si no podríamos perder el foco de desarrollar los requisitos obligatorios.</w:t>
+        <w:t xml:space="preserve">Contras:</w:t>
       </w:r>
     </w:p>
     <w:p>
@@ -2710,12 +2369,89 @@
           <w:ilvl w:val="0"/>
           <w:numId w:val="2"/>
         </w:numPr>
+        <w:pBdr>
+          <w:top w:color="000000" w:space="0" w:sz="0" w:val="none"/>
+          <w:left w:color="000000" w:space="0" w:sz="0" w:val="none"/>
+          <w:bottom w:color="000000" w:space="0" w:sz="0" w:val="none"/>
+          <w:right w:color="000000" w:space="0" w:sz="0" w:val="none"/>
+          <w:between w:color="000000" w:space="0" w:sz="0" w:val="none"/>
+        </w:pBdr>
+        <w:spacing w:after="0" w:afterAutospacing="0" w:line="432" w:lineRule="auto"/>
+        <w:ind w:left="720" w:hanging="360"/>
+        <w:rPr>
+          <w:rFonts w:ascii="Arial Narrow" w:cs="Arial Narrow" w:eastAsia="Arial Narrow" w:hAnsi="Arial Narrow"/>
+          <w:highlight w:val="white"/>
+        </w:rPr>
+      </w:pPr>
+      <w:r>
+        <w:rPr>
+          <w:rFonts w:ascii="Arial Narrow" w:cs="Arial Narrow" w:eastAsia="Arial Narrow" w:hAnsi="Arial Narrow"/>
+          <w:highlight w:val="white"/>
+          <w:rtl w:val="0"/>
+        </w:rPr>
+        <w:t xml:space="preserve">No podemos trabajar sin internet, aunque es raro que ocurra esto.</w:t>
+      </w:r>
+    </w:p>
+    <w:p>
+      <w:pPr>
+        <w:numPr>
+          <w:ilvl w:val="0"/>
+          <w:numId w:val="2"/>
+        </w:numPr>
+        <w:pBdr>
+          <w:top w:color="000000" w:space="0" w:sz="0" w:val="none"/>
+          <w:left w:color="000000" w:space="0" w:sz="0" w:val="none"/>
+          <w:bottom w:color="000000" w:space="0" w:sz="0" w:val="none"/>
+          <w:right w:color="000000" w:space="0" w:sz="0" w:val="none"/>
+          <w:between w:color="000000" w:space="0" w:sz="0" w:val="none"/>
+        </w:pBdr>
+        <w:spacing w:line="432" w:lineRule="auto"/>
+        <w:ind w:left="720" w:hanging="360"/>
+        <w:rPr>
+          <w:rFonts w:ascii="Arial Narrow" w:cs="Arial Narrow" w:eastAsia="Arial Narrow" w:hAnsi="Arial Narrow"/>
+          <w:highlight w:val="white"/>
+        </w:rPr>
+      </w:pPr>
+      <w:r>
+        <w:rPr>
+          <w:rFonts w:ascii="Arial Narrow" w:cs="Arial Narrow" w:eastAsia="Arial Narrow" w:hAnsi="Arial Narrow"/>
+          <w:highlight w:val="white"/>
+          <w:rtl w:val="0"/>
+        </w:rPr>
+        <w:t xml:space="preserve">Tenemos que pasar los archivos a la carpeta del proyecto después de terminarlos. </w:t>
+      </w:r>
+      <w:r>
+        <w:rPr>
+          <w:rtl w:val="0"/>
+        </w:rPr>
+      </w:r>
+    </w:p>
+    <w:p>
+      <w:pPr>
         <w:tabs>
           <w:tab w:val="left" w:leader="none" w:pos="851"/>
           <w:tab w:val="right" w:leader="none" w:pos="8494"/>
         </w:tabs>
         <w:spacing w:after="100" w:line="240" w:lineRule="auto"/>
-        <w:ind w:left="360" w:hanging="360"/>
+        <w:ind w:firstLine="0"/>
+        <w:rPr>
+          <w:rFonts w:ascii="Arial Narrow" w:cs="Arial Narrow" w:eastAsia="Arial Narrow" w:hAnsi="Arial Narrow"/>
+        </w:rPr>
+      </w:pPr>
+      <w:r>
+        <w:rPr>
+          <w:rtl w:val="0"/>
+        </w:rPr>
+      </w:r>
+    </w:p>
+    <w:p>
+      <w:pPr>
+        <w:tabs>
+          <w:tab w:val="left" w:leader="none" w:pos="851"/>
+          <w:tab w:val="right" w:leader="none" w:pos="8494"/>
+        </w:tabs>
+        <w:spacing w:after="100" w:line="240" w:lineRule="auto"/>
+        <w:ind w:firstLine="0"/>
         <w:rPr>
           <w:rFonts w:ascii="Arial Narrow" w:cs="Arial Narrow" w:eastAsia="Arial Narrow" w:hAnsi="Arial Narrow"/>
           <w:b w:val="1"/>
@@ -2723,7 +2459,24 @@
           <w:szCs w:val="34"/>
         </w:rPr>
       </w:pPr>
-      <w:hyperlink w:anchor="_heading=h.1fob9te">
+      <w:r>
+        <w:rPr>
+          <w:rFonts w:ascii="Arial Narrow" w:cs="Arial Narrow" w:eastAsia="Arial Narrow" w:hAnsi="Arial Narrow"/>
+          <w:b w:val="1"/>
+          <w:sz w:val="28"/>
+          <w:szCs w:val="28"/>
+          <w:rtl w:val="0"/>
+        </w:rPr>
+        <w:t xml:space="preserve">3.</w:t>
+      </w:r>
+      <w:r>
+        <w:rPr>
+          <w:rFonts w:ascii="Arial Narrow" w:cs="Arial Narrow" w:eastAsia="Arial Narrow" w:hAnsi="Arial Narrow"/>
+          <w:rtl w:val="0"/>
+        </w:rPr>
+        <w:t xml:space="preserve"> </w:t>
+      </w:r>
+      <w:hyperlink r:id="rId9">
         <w:r>
           <w:rPr>
             <w:rFonts w:ascii="Arial Narrow" w:cs="Arial Narrow" w:eastAsia="Arial Narrow" w:hAnsi="Arial Narrow"/>
@@ -2747,8 +2500,8 @@
           <w:tab w:val="left" w:leader="none" w:pos="851"/>
           <w:tab w:val="right" w:leader="none" w:pos="8494"/>
         </w:tabs>
-        <w:spacing w:after="100" w:line="240" w:lineRule="auto"/>
-        <w:ind w:left="0" w:firstLine="0"/>
+        <w:spacing w:after="100" w:line="288" w:lineRule="auto"/>
+        <w:ind w:firstLine="0"/>
         <w:rPr>
           <w:rFonts w:ascii="Arial Narrow" w:cs="Arial Narrow" w:eastAsia="Arial Narrow" w:hAnsi="Arial Narrow"/>
         </w:rPr>
@@ -2758,59 +2511,27 @@
           <w:rFonts w:ascii="Arial Narrow" w:cs="Arial Narrow" w:eastAsia="Arial Narrow" w:hAnsi="Arial Narrow"/>
           <w:rtl w:val="0"/>
         </w:rPr>
-        <w:t xml:space="preserve">En este deliverable la mayoría de problemas se han encontrado al hacer la instalación del entorno y la subida de este a GitHub. No es necesario implementar un plan de mejora para esto, ya que no se va a tener que volver a hacer. Con respecto al plan de mejora que hemos realizado, se tendrá que analizar en el siguiente análisis para ver cómo ha funcionado.</w:t>
-      </w:r>
-      <w:r>
-        <w:rPr>
-          <w:rtl w:val="0"/>
-        </w:rPr>
+        <w:t xml:space="preserve">Para concluir, puedo decir que ha habido un mayor número de tomas de decisiones pero</w:t>
       </w:r>
     </w:p>
     <w:p>
       <w:pPr>
-        <w:keepNext w:val="1"/>
-        <w:keepLines w:val="1"/>
-        <w:spacing w:after="320" w:before="320" w:lineRule="auto"/>
-        <w:ind w:left="360" w:firstLine="0"/>
+        <w:tabs>
+          <w:tab w:val="left" w:leader="none" w:pos="851"/>
+          <w:tab w:val="right" w:leader="none" w:pos="8494"/>
+        </w:tabs>
+        <w:spacing w:after="100" w:line="288" w:lineRule="auto"/>
+        <w:ind w:firstLine="0"/>
         <w:rPr>
           <w:rFonts w:ascii="Arial Narrow" w:cs="Arial Narrow" w:eastAsia="Arial Narrow" w:hAnsi="Arial Narrow"/>
         </w:rPr>
       </w:pPr>
-      <w:bookmarkStart w:colFirst="0" w:colLast="0" w:name="_heading=h.fdm15tkowdpy" w:id="6"/>
-      <w:bookmarkEnd w:id="6"/>
       <w:r>
         <w:rPr>
+          <w:rFonts w:ascii="Arial Narrow" w:cs="Arial Narrow" w:eastAsia="Arial Narrow" w:hAnsi="Arial Narrow"/>
           <w:rtl w:val="0"/>
         </w:rPr>
-      </w:r>
-    </w:p>
-    <w:p>
-      <w:pPr>
-        <w:keepNext w:val="1"/>
-        <w:keepLines w:val="1"/>
-        <w:pageBreakBefore w:val="0"/>
-        <w:widowControl w:val="1"/>
-        <w:pBdr>
-          <w:top w:space="0" w:sz="0" w:val="nil"/>
-          <w:left w:space="0" w:sz="0" w:val="nil"/>
-          <w:bottom w:space="0" w:sz="0" w:val="nil"/>
-          <w:right w:space="0" w:sz="0" w:val="nil"/>
-          <w:between w:space="0" w:sz="0" w:val="nil"/>
-        </w:pBdr>
-        <w:shd w:fill="auto" w:val="clear"/>
-        <w:spacing w:after="320" w:before="320" w:line="360" w:lineRule="auto"/>
-        <w:ind w:left="360" w:right="0" w:firstLine="0"/>
-        <w:jc w:val="both"/>
-        <w:rPr>
-          <w:rFonts w:ascii="Arial Narrow" w:cs="Arial Narrow" w:eastAsia="Arial Narrow" w:hAnsi="Arial Narrow"/>
-        </w:rPr>
-      </w:pPr>
-      <w:bookmarkStart w:colFirst="0" w:colLast="0" w:name="_heading=h.q1cb9qtvm3gk" w:id="7"/>
-      <w:bookmarkEnd w:id="7"/>
-      <w:r>
-        <w:rPr>
-          <w:rtl w:val="0"/>
-        </w:rPr>
+        <w:t xml:space="preserve">están han tenido un menor efecto en el proyecto.</w:t>
       </w:r>
     </w:p>
     <w:p>
@@ -2818,42 +2539,9 @@
         <w:ind w:firstLine="0"/>
         <w:rPr>
           <w:rFonts w:ascii="Arial Narrow" w:cs="Arial Narrow" w:eastAsia="Arial Narrow" w:hAnsi="Arial Narrow"/>
-        </w:rPr>
-      </w:pPr>
-      <w:r>
-        <w:rPr>
-          <w:rtl w:val="0"/>
-        </w:rPr>
-      </w:r>
-    </w:p>
-    <w:p>
-      <w:pPr>
-        <w:ind w:firstLine="0"/>
-        <w:rPr>
-          <w:rFonts w:ascii="Arial Narrow" w:cs="Arial Narrow" w:eastAsia="Arial Narrow" w:hAnsi="Arial Narrow"/>
-        </w:rPr>
-      </w:pPr>
-      <w:r>
-        <w:rPr>
-          <w:rtl w:val="0"/>
-        </w:rPr>
-      </w:r>
-    </w:p>
-    <w:p>
-      <w:pPr>
-        <w:ind w:firstLine="0"/>
-        <w:rPr>
-          <w:rFonts w:ascii="Arial Narrow" w:cs="Arial Narrow" w:eastAsia="Arial Narrow" w:hAnsi="Arial Narrow"/>
           <w:b w:val="1"/>
-          <w:i w:val="0"/>
-          <w:smallCaps w:val="0"/>
-          <w:strike w:val="0"/>
-          <w:color w:val="000000"/>
           <w:sz w:val="28"/>
           <w:szCs w:val="28"/>
-          <w:u w:val="none"/>
-          <w:shd w:fill="auto" w:val="clear"/>
-          <w:vertAlign w:val="baseline"/>
         </w:rPr>
       </w:pPr>
       <w:r>
@@ -2863,8 +2551,8 @@
       </w:r>
     </w:p>
     <w:sectPr>
-      <w:headerReference r:id="rId9" w:type="default"/>
-      <w:footerReference r:id="rId10" w:type="default"/>
+      <w:headerReference r:id="rId10" w:type="default"/>
+      <w:footerReference r:id="rId11" w:type="default"/>
       <w:type w:val="continuous"/>
       <w:pgSz w:h="16838" w:w="11906" w:orient="portrait"/>
       <w:pgMar w:bottom="1417" w:top="1417" w:left="1701" w:right="1701" w:header="708" w:footer="708"/>
@@ -3811,7 +3499,7 @@
     <w:lvl w:ilvl="0">
       <w:start w:val="1"/>
       <w:numFmt w:val="bullet"/>
-      <w:lvlText w:val="●"/>
+      <w:lvlText w:val="-"/>
       <w:lvlJc w:val="left"/>
       <w:pPr>
         <w:ind w:left="720" w:hanging="360"/>
@@ -3823,7 +3511,7 @@
     <w:lvl w:ilvl="1">
       <w:start w:val="1"/>
       <w:numFmt w:val="bullet"/>
-      <w:lvlText w:val="○"/>
+      <w:lvlText w:val="-"/>
       <w:lvlJc w:val="left"/>
       <w:pPr>
         <w:ind w:left="1440" w:hanging="360"/>
@@ -3835,7 +3523,7 @@
     <w:lvl w:ilvl="2">
       <w:start w:val="1"/>
       <w:numFmt w:val="bullet"/>
-      <w:lvlText w:val="■"/>
+      <w:lvlText w:val="-"/>
       <w:lvlJc w:val="left"/>
       <w:pPr>
         <w:ind w:left="2160" w:hanging="360"/>
@@ -3847,7 +3535,7 @@
     <w:lvl w:ilvl="3">
       <w:start w:val="1"/>
       <w:numFmt w:val="bullet"/>
-      <w:lvlText w:val="●"/>
+      <w:lvlText w:val="-"/>
       <w:lvlJc w:val="left"/>
       <w:pPr>
         <w:ind w:left="2880" w:hanging="360"/>
@@ -3859,7 +3547,7 @@
     <w:lvl w:ilvl="4">
       <w:start w:val="1"/>
       <w:numFmt w:val="bullet"/>
-      <w:lvlText w:val="○"/>
+      <w:lvlText w:val="-"/>
       <w:lvlJc w:val="left"/>
       <w:pPr>
         <w:ind w:left="3600" w:hanging="360"/>
@@ -3871,7 +3559,7 @@
     <w:lvl w:ilvl="5">
       <w:start w:val="1"/>
       <w:numFmt w:val="bullet"/>
-      <w:lvlText w:val="■"/>
+      <w:lvlText w:val="-"/>
       <w:lvlJc w:val="left"/>
       <w:pPr>
         <w:ind w:left="4320" w:hanging="360"/>
@@ -3883,7 +3571,7 @@
     <w:lvl w:ilvl="6">
       <w:start w:val="1"/>
       <w:numFmt w:val="bullet"/>
-      <w:lvlText w:val="●"/>
+      <w:lvlText w:val="-"/>
       <w:lvlJc w:val="left"/>
       <w:pPr>
         <w:ind w:left="5040" w:hanging="360"/>
@@ -3895,7 +3583,7 @@
     <w:lvl w:ilvl="7">
       <w:start w:val="1"/>
       <w:numFmt w:val="bullet"/>
-      <w:lvlText w:val="○"/>
+      <w:lvlText w:val="-"/>
       <w:lvlJc w:val="left"/>
       <w:pPr>
         <w:ind w:left="5760" w:hanging="360"/>
@@ -3907,7 +3595,7 @@
     <w:lvl w:ilvl="8">
       <w:start w:val="1"/>
       <w:numFmt w:val="bullet"/>
-      <w:lvlText w:val="■"/>
+      <w:lvlText w:val="-"/>
       <w:lvlJc w:val="left"/>
       <w:pPr>
         <w:ind w:left="6480" w:hanging="360"/>
@@ -3920,93 +3608,111 @@
   <w:abstractNum w:abstractNumId="2">
     <w:lvl w:ilvl="0">
       <w:start w:val="1"/>
-      <w:numFmt w:val="decimal"/>
-      <w:lvlText w:val="%1."/>
+      <w:numFmt w:val="bullet"/>
+      <w:lvlText w:val="-"/>
       <w:lvlJc w:val="left"/>
       <w:pPr>
-        <w:ind w:left="360" w:hanging="360"/>
+        <w:ind w:left="720" w:hanging="360"/>
       </w:pPr>
-      <w:rPr/>
+      <w:rPr>
+        <w:u w:val="none"/>
+      </w:rPr>
     </w:lvl>
     <w:lvl w:ilvl="1">
       <w:start w:val="1"/>
-      <w:numFmt w:val="decimal"/>
-      <w:lvlText w:val="%1.%2."/>
+      <w:numFmt w:val="bullet"/>
+      <w:lvlText w:val="-"/>
       <w:lvlJc w:val="left"/>
       <w:pPr>
-        <w:ind w:left="792" w:hanging="432"/>
+        <w:ind w:left="1440" w:hanging="360"/>
       </w:pPr>
-      <w:rPr/>
+      <w:rPr>
+        <w:u w:val="none"/>
+      </w:rPr>
     </w:lvl>
     <w:lvl w:ilvl="2">
       <w:start w:val="1"/>
-      <w:numFmt w:val="decimal"/>
-      <w:lvlText w:val="%1.%2.%3."/>
+      <w:numFmt w:val="bullet"/>
+      <w:lvlText w:val="-"/>
       <w:lvlJc w:val="left"/>
       <w:pPr>
-        <w:ind w:left="1224" w:hanging="504"/>
+        <w:ind w:left="2160" w:hanging="360"/>
       </w:pPr>
-      <w:rPr/>
+      <w:rPr>
+        <w:u w:val="none"/>
+      </w:rPr>
     </w:lvl>
     <w:lvl w:ilvl="3">
       <w:start w:val="1"/>
-      <w:numFmt w:val="decimal"/>
-      <w:lvlText w:val="%1.%2.%3.%4."/>
+      <w:numFmt w:val="bullet"/>
+      <w:lvlText w:val="-"/>
       <w:lvlJc w:val="left"/>
       <w:pPr>
-        <w:ind w:left="1728" w:hanging="647.9999999999998"/>
+        <w:ind w:left="2880" w:hanging="360"/>
       </w:pPr>
-      <w:rPr/>
+      <w:rPr>
+        <w:u w:val="none"/>
+      </w:rPr>
     </w:lvl>
     <w:lvl w:ilvl="4">
       <w:start w:val="1"/>
-      <w:numFmt w:val="decimal"/>
-      <w:lvlText w:val="%1.%2.%3.%4.%5."/>
+      <w:numFmt w:val="bullet"/>
+      <w:lvlText w:val="-"/>
       <w:lvlJc w:val="left"/>
       <w:pPr>
-        <w:ind w:left="2232" w:hanging="792"/>
+        <w:ind w:left="3600" w:hanging="360"/>
       </w:pPr>
-      <w:rPr/>
+      <w:rPr>
+        <w:u w:val="none"/>
+      </w:rPr>
     </w:lvl>
     <w:lvl w:ilvl="5">
       <w:start w:val="1"/>
-      <w:numFmt w:val="decimal"/>
-      <w:lvlText w:val="%1.%2.%3.%4.%5.%6."/>
+      <w:numFmt w:val="bullet"/>
+      <w:lvlText w:val="-"/>
       <w:lvlJc w:val="left"/>
       <w:pPr>
-        <w:ind w:left="2736" w:hanging="935.9999999999995"/>
+        <w:ind w:left="4320" w:hanging="360"/>
       </w:pPr>
-      <w:rPr/>
+      <w:rPr>
+        <w:u w:val="none"/>
+      </w:rPr>
     </w:lvl>
     <w:lvl w:ilvl="6">
       <w:start w:val="1"/>
-      <w:numFmt w:val="decimal"/>
-      <w:lvlText w:val="%1.%2.%3.%4.%5.%6.%7."/>
+      <w:numFmt w:val="bullet"/>
+      <w:lvlText w:val="-"/>
       <w:lvlJc w:val="left"/>
       <w:pPr>
-        <w:ind w:left="3240" w:hanging="1080"/>
+        <w:ind w:left="5040" w:hanging="360"/>
       </w:pPr>
-      <w:rPr/>
+      <w:rPr>
+        <w:u w:val="none"/>
+      </w:rPr>
     </w:lvl>
     <w:lvl w:ilvl="7">
       <w:start w:val="1"/>
-      <w:numFmt w:val="decimal"/>
-      <w:lvlText w:val="%1.%2.%3.%4.%5.%6.%7.%8."/>
+      <w:numFmt w:val="bullet"/>
+      <w:lvlText w:val="-"/>
       <w:lvlJc w:val="left"/>
       <w:pPr>
-        <w:ind w:left="3744" w:hanging="1224.0000000000005"/>
+        <w:ind w:left="5760" w:hanging="360"/>
       </w:pPr>
-      <w:rPr/>
+      <w:rPr>
+        <w:u w:val="none"/>
+      </w:rPr>
     </w:lvl>
     <w:lvl w:ilvl="8">
       <w:start w:val="1"/>
-      <w:numFmt w:val="decimal"/>
-      <w:lvlText w:val="%1.%2.%3.%4.%5.%6.%7.%8.%9."/>
+      <w:numFmt w:val="bullet"/>
+      <w:lvlText w:val="-"/>
       <w:lvlJc w:val="left"/>
       <w:pPr>
-        <w:ind w:left="4320" w:hanging="1440"/>
+        <w:ind w:left="6480" w:hanging="360"/>
       </w:pPr>
-      <w:rPr/>
+      <w:rPr>
+        <w:u w:val="none"/>
+      </w:rPr>
     </w:lvl>
   </w:abstractNum>
   <w:num w:numId="1">
@@ -7243,7 +6949,7 @@
 
 <file path=customXML/item1.xml><?xml version="1.0" encoding="utf-8"?>
 <go:gDocsCustomXmlDataStorage xmlns:go="http://customooxmlschemas.google.com/" xmlns:r="http://schemas.openxmlformats.org/officeDocument/2006/relationships" uri="GoogleDocsCustomDataVersion2">
-  <go:docsCustomData xmlns:go="http://customooxmlschemas.google.com/" roundtripDataSignature="AMtx7mi/CtXgkwLQ4CN2lNvjM3x4BebpZw==">CgMxLjAyCGguZ2pkZ3hzMghoLnR5amN3dDIOaC5haGRuMTRpdDM0a24yDmguamFuOGp5bGVpb3plMg5oLjhpbzNhcDVkYjUybDIOaC4zcTV0MXZrZzg4aHIyDmguZmRtMTV0a293ZHB5Mg5oLnExY2I5cXR2bTNnazgAciExTV9DeEw0RzlSUlZyVkE4UVc5ZTZjZ2VaY3JCZ21Kalg=</go:docsCustomData>
+  <go:docsCustomData xmlns:go="http://customooxmlschemas.google.com/" roundtripDataSignature="AMtx7mjFevl3sKQgcxvY8JoBG1oipYt+fA==">CgMxLjAyCGguZ2pkZ3hzMghoLnR5amN3dDgAciExTV9DeEw0RzlSUlZyVkE4UVc5ZTZjZ2VaY3JCZ21Kalg=</go:docsCustomData>
 </go:gDocsCustomXmlDataStorage>
 </file>
 

</xml_diff>

<commit_message>
feat:Añadido documentos y eliminados los cambios provocados por hacer merge desde master, puesto que hace que los test fallen.
</commit_message>
<xml_diff>
--- a/reports/Student #1/D1/Analysis Report#Student 1.docx
+++ b/reports/Student #1/D1/Analysis Report#Student 1.docx
@@ -329,7 +329,7 @@
                 <w:szCs w:val="32"/>
                 <w:rtl w:val="0"/>
               </w:rPr>
-              <w:t xml:space="preserve">16/02/2024</w:t>
+              <w:t xml:space="preserve">22/05/2024</w:t>
             </w:r>
           </w:p>
         </w:tc>
@@ -1307,13 +1307,14 @@
               <w:ind w:firstLine="0"/>
               <w:rPr>
                 <w:rFonts w:ascii="Arial Narrow" w:cs="Arial Narrow" w:eastAsia="Arial Narrow" w:hAnsi="Arial Narrow"/>
-                <w:b w:val="1"/>
               </w:rPr>
             </w:pPr>
             <w:r>
               <w:rPr>
+                <w:rFonts w:ascii="Arial Narrow" w:cs="Arial Narrow" w:eastAsia="Arial Narrow" w:hAnsi="Arial Narrow"/>
                 <w:rtl w:val="0"/>
               </w:rPr>
+              <w:t xml:space="preserve">22/05/2024</w:t>
             </w:r>
           </w:p>
         </w:tc>
@@ -1324,13 +1325,14 @@
               <w:ind w:firstLine="0"/>
               <w:rPr>
                 <w:rFonts w:ascii="Arial Narrow" w:cs="Arial Narrow" w:eastAsia="Arial Narrow" w:hAnsi="Arial Narrow"/>
-                <w:b w:val="1"/>
               </w:rPr>
             </w:pPr>
             <w:r>
               <w:rPr>
+                <w:rFonts w:ascii="Arial Narrow" w:cs="Arial Narrow" w:eastAsia="Arial Narrow" w:hAnsi="Arial Narrow"/>
                 <w:rtl w:val="0"/>
               </w:rPr>
+              <w:t xml:space="preserve">v1.2.0</w:t>
             </w:r>
           </w:p>
         </w:tc>
@@ -1341,13 +1343,14 @@
               <w:ind w:firstLine="0"/>
               <w:rPr>
                 <w:rFonts w:ascii="Arial Narrow" w:cs="Arial Narrow" w:eastAsia="Arial Narrow" w:hAnsi="Arial Narrow"/>
-                <w:b w:val="1"/>
               </w:rPr>
             </w:pPr>
             <w:r>
               <w:rPr>
+                <w:rFonts w:ascii="Arial Narrow" w:cs="Arial Narrow" w:eastAsia="Arial Narrow" w:hAnsi="Arial Narrow"/>
                 <w:rtl w:val="0"/>
               </w:rPr>
+              <w:t xml:space="preserve">Versión revisada con el feedback</w:t>
             </w:r>
           </w:p>
         </w:tc>
@@ -1662,127 +1665,6 @@
             </w:rPr>
             <w:t xml:space="preserve">2</w:t>
           </w:r>
-          <w:hyperlink w:anchor="_heading=h.gjdgxs">
-            <w:r>
-              <w:rPr>
-                <w:rFonts w:ascii="Arial Narrow" w:cs="Arial Narrow" w:eastAsia="Arial Narrow" w:hAnsi="Arial Narrow"/>
-                <w:b w:val="0"/>
-                <w:i w:val="0"/>
-                <w:smallCaps w:val="0"/>
-                <w:strike w:val="0"/>
-                <w:color w:val="000000"/>
-                <w:sz w:val="22"/>
-                <w:szCs w:val="22"/>
-                <w:u w:val="none"/>
-                <w:shd w:fill="auto" w:val="clear"/>
-                <w:vertAlign w:val="baseline"/>
-                <w:rtl w:val="0"/>
-              </w:rPr>
-              <w:t xml:space="preserve">.</w:t>
-            </w:r>
-          </w:hyperlink>
-          <w:hyperlink w:anchor="_heading=h.gjdgxs">
-            <w:r>
-              <w:rPr>
-                <w:rFonts w:ascii="Calibri" w:cs="Calibri" w:eastAsia="Calibri" w:hAnsi="Calibri"/>
-                <w:b w:val="0"/>
-                <w:i w:val="0"/>
-                <w:smallCaps w:val="0"/>
-                <w:strike w:val="0"/>
-                <w:color w:val="000000"/>
-                <w:sz w:val="22"/>
-                <w:szCs w:val="22"/>
-                <w:u w:val="none"/>
-                <w:shd w:fill="auto" w:val="clear"/>
-                <w:vertAlign w:val="baseline"/>
-                <w:rtl w:val="0"/>
-              </w:rPr>
-              <w:tab/>
-            </w:r>
-          </w:hyperlink>
-          <w:r>
-            <w:fldChar w:fldCharType="begin"/>
-            <w:instrText xml:space="preserve"> PAGEREF _heading=h.gjdgxs \h </w:instrText>
-            <w:fldChar w:fldCharType="separate"/>
-          </w:r>
-          <w:r>
-            <w:rPr>
-              <w:rFonts w:ascii="Arial Narrow" w:cs="Arial Narrow" w:eastAsia="Arial Narrow" w:hAnsi="Arial Narrow"/>
-              <w:rtl w:val="0"/>
-            </w:rPr>
-            <w:t xml:space="preserve">Introducción</w:t>
-          </w:r>
-          <w:r>
-            <w:rPr>
-              <w:rFonts w:ascii="Arial" w:cs="Arial" w:eastAsia="Arial" w:hAnsi="Arial"/>
-              <w:b w:val="0"/>
-              <w:i w:val="0"/>
-              <w:smallCaps w:val="0"/>
-              <w:strike w:val="0"/>
-              <w:color w:val="000000"/>
-              <w:sz w:val="22"/>
-              <w:szCs w:val="22"/>
-              <w:u w:val="none"/>
-              <w:shd w:fill="auto" w:val="clear"/>
-              <w:vertAlign w:val="baseline"/>
-              <w:rtl w:val="0"/>
-            </w:rPr>
-            <w:tab/>
-            <w:t xml:space="preserve">2</w:t>
-          </w:r>
-          <w:r>
-            <w:fldChar w:fldCharType="end"/>
-          </w:r>
-          <w:r>
-            <w:rPr>
-              <w:rtl w:val="0"/>
-            </w:rPr>
-          </w:r>
-        </w:p>
-        <w:p>
-          <w:pPr>
-            <w:keepNext w:val="0"/>
-            <w:keepLines w:val="0"/>
-            <w:pageBreakBefore w:val="0"/>
-            <w:widowControl w:val="1"/>
-            <w:pBdr>
-              <w:top w:space="0" w:sz="0" w:val="nil"/>
-              <w:left w:space="0" w:sz="0" w:val="nil"/>
-              <w:bottom w:space="0" w:sz="0" w:val="nil"/>
-              <w:right w:space="0" w:sz="0" w:val="nil"/>
-              <w:between w:space="0" w:sz="0" w:val="nil"/>
-            </w:pBdr>
-            <w:shd w:fill="auto" w:val="clear"/>
-            <w:tabs>
-              <w:tab w:val="left" w:leader="none" w:pos="851"/>
-              <w:tab w:val="right" w:leader="none" w:pos="8494"/>
-            </w:tabs>
-            <w:spacing w:after="100" w:before="0" w:line="240" w:lineRule="auto"/>
-            <w:ind w:left="851" w:right="0" w:hanging="567"/>
-            <w:jc w:val="both"/>
-            <w:rPr>
-              <w:rFonts w:ascii="Calibri" w:cs="Calibri" w:eastAsia="Calibri" w:hAnsi="Calibri"/>
-              <w:b w:val="0"/>
-              <w:i w:val="0"/>
-              <w:smallCaps w:val="0"/>
-              <w:strike w:val="0"/>
-              <w:color w:val="000000"/>
-              <w:sz w:val="22"/>
-              <w:szCs w:val="22"/>
-              <w:u w:val="none"/>
-              <w:shd w:fill="auto" w:val="clear"/>
-              <w:vertAlign w:val="baseline"/>
-            </w:rPr>
-          </w:pPr>
-          <w:r>
-            <w:rPr>
-              <w:rFonts w:ascii="Arial Narrow" w:cs="Arial Narrow" w:eastAsia="Arial Narrow" w:hAnsi="Arial Narrow"/>
-              <w:color w:val="000000"/>
-              <w:u w:val="none"/>
-              <w:rtl w:val="0"/>
-            </w:rPr>
-            <w:t xml:space="preserve">3</w:t>
-          </w:r>
           <w:hyperlink w:anchor="_heading=h.30j0zll">
             <w:r>
               <w:rPr>
@@ -1860,7 +1742,7 @@
               <w:rFonts w:ascii="Calibri" w:cs="Calibri" w:eastAsia="Calibri" w:hAnsi="Calibri"/>
               <w:rtl w:val="0"/>
             </w:rPr>
-            <w:t xml:space="preserve">4</w:t>
+            <w:t xml:space="preserve">2</w:t>
           </w:r>
           <w:r>
             <w:rPr>
@@ -1908,7 +1790,7 @@
               <w:rFonts w:ascii="Arial Narrow" w:cs="Arial Narrow" w:eastAsia="Arial Narrow" w:hAnsi="Arial Narrow"/>
               <w:rtl w:val="0"/>
             </w:rPr>
-            <w:t xml:space="preserve">4</w:t>
+            <w:t xml:space="preserve">3</w:t>
           </w:r>
           <w:hyperlink w:anchor="_heading=h.1fob9te">
             <w:r>
@@ -1979,7 +1861,7 @@
               <w:rFonts w:ascii="Calibri" w:cs="Calibri" w:eastAsia="Calibri" w:hAnsi="Calibri"/>
               <w:rtl w:val="0"/>
             </w:rPr>
-            <w:t xml:space="preserve">6</w:t>
+            <w:t xml:space="preserve">2</w:t>
           </w:r>
           <w:r>
             <w:rPr>
@@ -2270,35 +2152,13 @@
       <w:pPr>
         <w:keepNext w:val="1"/>
         <w:keepLines w:val="1"/>
-        <w:pageBreakBefore w:val="0"/>
-        <w:widowControl w:val="1"/>
-        <w:numPr>
-          <w:ilvl w:val="0"/>
-          <w:numId w:val="2"/>
-        </w:numPr>
-        <w:pBdr>
-          <w:top w:space="0" w:sz="0" w:val="nil"/>
-          <w:left w:space="0" w:sz="0" w:val="nil"/>
-          <w:bottom w:space="0" w:sz="0" w:val="nil"/>
-          <w:right w:space="0" w:sz="0" w:val="nil"/>
-          <w:between w:space="0" w:sz="0" w:val="nil"/>
-        </w:pBdr>
-        <w:shd w:fill="auto" w:val="clear"/>
-        <w:spacing w:after="320" w:before="320" w:line="360" w:lineRule="auto"/>
-        <w:ind w:left="360" w:right="0" w:hanging="360"/>
-        <w:jc w:val="both"/>
+        <w:spacing w:after="320" w:before="320" w:lineRule="auto"/>
+        <w:ind w:firstLine="0"/>
         <w:rPr>
           <w:rFonts w:ascii="Arial Narrow" w:cs="Arial Narrow" w:eastAsia="Arial Narrow" w:hAnsi="Arial Narrow"/>
           <w:b w:val="1"/>
-          <w:i w:val="0"/>
-          <w:smallCaps w:val="0"/>
-          <w:strike w:val="0"/>
-          <w:color w:val="000000"/>
           <w:sz w:val="28"/>
           <w:szCs w:val="28"/>
-          <w:u w:val="none"/>
-          <w:shd w:fill="auto" w:val="clear"/>
-          <w:vertAlign w:val="baseline"/>
         </w:rPr>
       </w:pPr>
       <w:bookmarkStart w:colFirst="0" w:colLast="0" w:name="_heading=h.gjdgxs" w:id="0"/>
@@ -2311,12 +2171,7 @@
           <w:szCs w:val="28"/>
           <w:rtl w:val="0"/>
         </w:rPr>
-        <w:t xml:space="preserve">Resumen ejecutivo</w:t>
-      </w:r>
-      <w:r>
-        <w:rPr>
-          <w:rtl w:val="0"/>
-        </w:rPr>
+        <w:t xml:space="preserve">1. Resumen ejecutivo</w:t>
       </w:r>
     </w:p>
     <w:p>
@@ -2331,103 +2186,7 @@
           <w:rFonts w:ascii="Arial Narrow" w:cs="Arial Narrow" w:eastAsia="Arial Narrow" w:hAnsi="Arial Narrow"/>
           <w:rtl w:val="0"/>
         </w:rPr>
-        <w:t xml:space="preserve">Este documento tiene el objetivo de hacer una retrospectiva de todas las tareas que hemos establecido que vamos a realizar en el planning report. Esta retrospectiva nos servirá para descubrir qué tareas han ido bien, mal o regularmente. De esta forma podremos llevar a cabo un plan de mejora con el objetivo de evitar estos errores en entregas posteriores.</w:t>
-      </w:r>
-    </w:p>
-    <w:p>
-      <w:pPr>
-        <w:ind w:firstLine="0"/>
-        <w:rPr>
-          <w:rFonts w:ascii="Arial Narrow" w:cs="Arial Narrow" w:eastAsia="Arial Narrow" w:hAnsi="Arial Narrow"/>
-        </w:rPr>
-      </w:pPr>
-      <w:r>
-        <w:rPr>
-          <w:rtl w:val="0"/>
-        </w:rPr>
-      </w:r>
-    </w:p>
-    <w:p>
-      <w:pPr>
-        <w:ind w:firstLine="0"/>
-        <w:rPr>
-          <w:rFonts w:ascii="Arial Narrow" w:cs="Arial Narrow" w:eastAsia="Arial Narrow" w:hAnsi="Arial Narrow"/>
-        </w:rPr>
-      </w:pPr>
-      <w:r>
-        <w:rPr>
-          <w:rtl w:val="0"/>
-        </w:rPr>
-      </w:r>
-    </w:p>
-    <w:p>
-      <w:pPr>
-        <w:ind w:firstLine="0"/>
-        <w:rPr>
-          <w:rFonts w:ascii="Arial Narrow" w:cs="Arial Narrow" w:eastAsia="Arial Narrow" w:hAnsi="Arial Narrow"/>
-          <w:b w:val="1"/>
-          <w:sz w:val="28"/>
-          <w:szCs w:val="28"/>
-        </w:rPr>
-      </w:pPr>
-      <w:r>
-        <w:rPr>
-          <w:rFonts w:ascii="Arial Narrow" w:cs="Arial Narrow" w:eastAsia="Arial Narrow" w:hAnsi="Arial Narrow"/>
-          <w:b w:val="1"/>
-          <w:sz w:val="28"/>
-          <w:szCs w:val="28"/>
-          <w:rtl w:val="0"/>
-        </w:rPr>
-        <w:t xml:space="preserve">2.    Introducción</w:t>
-      </w:r>
-    </w:p>
-    <w:p>
-      <w:pPr>
-        <w:ind w:firstLine="0"/>
-        <w:rPr>
-          <w:rFonts w:ascii="Arial Narrow" w:cs="Arial Narrow" w:eastAsia="Arial Narrow" w:hAnsi="Arial Narrow"/>
-          <w:sz w:val="24"/>
-          <w:szCs w:val="24"/>
-        </w:rPr>
-      </w:pPr>
-      <w:r>
-        <w:rPr>
-          <w:rtl w:val="0"/>
-        </w:rPr>
-      </w:r>
-    </w:p>
-    <w:p>
-      <w:pPr>
-        <w:ind w:firstLine="0"/>
-        <w:rPr>
-          <w:rFonts w:ascii="Arial Narrow" w:cs="Arial Narrow" w:eastAsia="Arial Narrow" w:hAnsi="Arial Narrow"/>
-          <w:sz w:val="24"/>
-          <w:szCs w:val="24"/>
-        </w:rPr>
-      </w:pPr>
-      <w:r>
-        <w:rPr>
-          <w:rFonts w:ascii="Arial Narrow" w:cs="Arial Narrow" w:eastAsia="Arial Narrow" w:hAnsi="Arial Narrow"/>
-          <w:sz w:val="24"/>
-          <w:szCs w:val="24"/>
-          <w:rtl w:val="0"/>
-        </w:rPr>
-        <w:t xml:space="preserve">Habiendo realizado ya todas las tareas que hemos establecido del sprint planning, es hora de ver cómo ha ido el desarrollo de estas y qué plan de mejora podemos establecer para el siguiente deliverable, evaluando los pros y los contras.</w:t>
-      </w:r>
-    </w:p>
-    <w:p>
-      <w:pPr>
-        <w:ind w:firstLine="0"/>
-        <w:rPr>
-          <w:rFonts w:ascii="Arial Narrow" w:cs="Arial Narrow" w:eastAsia="Arial Narrow" w:hAnsi="Arial Narrow"/>
-          <w:sz w:val="24"/>
-          <w:szCs w:val="24"/>
-        </w:rPr>
-      </w:pPr>
-      <w:r>
-        <w:rPr>
-          <w:rtl w:val="0"/>
-        </w:rPr>
+        <w:t xml:space="preserve">Este documento tiene el objetivo de dar una explicación de como hemos llevado a cabo el desarrollo de todas las tareas que hemos establecido que vamos a realizar en el planning report. En este documento se dará una explicación de las decisiones importantes tomada para llevar a cabo el desarrollo de los requisitos.</w:t>
       </w:r>
     </w:p>
     <w:p>
@@ -2447,35 +2206,13 @@
       <w:pPr>
         <w:keepNext w:val="1"/>
         <w:keepLines w:val="1"/>
-        <w:pageBreakBefore w:val="0"/>
-        <w:widowControl w:val="1"/>
-        <w:numPr>
-          <w:ilvl w:val="0"/>
-          <w:numId w:val="2"/>
-        </w:numPr>
-        <w:pBdr>
-          <w:top w:space="0" w:sz="0" w:val="nil"/>
-          <w:left w:space="0" w:sz="0" w:val="nil"/>
-          <w:bottom w:space="0" w:sz="0" w:val="nil"/>
-          <w:right w:space="0" w:sz="0" w:val="nil"/>
-          <w:between w:space="0" w:sz="0" w:val="nil"/>
-        </w:pBdr>
-        <w:shd w:fill="auto" w:val="clear"/>
-        <w:spacing w:after="320" w:before="320" w:line="360" w:lineRule="auto"/>
-        <w:ind w:left="360" w:right="0" w:hanging="360"/>
-        <w:jc w:val="both"/>
+        <w:spacing w:after="320" w:before="320" w:lineRule="auto"/>
+        <w:ind w:firstLine="0"/>
         <w:rPr>
           <w:rFonts w:ascii="Arial Narrow" w:cs="Arial Narrow" w:eastAsia="Arial Narrow" w:hAnsi="Arial Narrow"/>
           <w:b w:val="1"/>
-          <w:i w:val="0"/>
-          <w:smallCaps w:val="0"/>
-          <w:strike w:val="0"/>
-          <w:color w:val="000000"/>
           <w:sz w:val="28"/>
           <w:szCs w:val="28"/>
-          <w:u w:val="none"/>
-          <w:shd w:fill="auto" w:val="clear"/>
-          <w:vertAlign w:val="baseline"/>
         </w:rPr>
       </w:pPr>
       <w:bookmarkStart w:colFirst="0" w:colLast="0" w:name="_heading=h.tyjcwt" w:id="1"/>
@@ -2488,220 +2225,142 @@
           <w:szCs w:val="28"/>
           <w:rtl w:val="0"/>
         </w:rPr>
-        <w:t xml:space="preserve">Evaluación</w:t>
+        <w:t xml:space="preserve">2. Contenido</w:t>
       </w:r>
     </w:p>
     <w:p>
       <w:pPr>
-        <w:keepNext w:val="1"/>
-        <w:keepLines w:val="1"/>
-        <w:pageBreakBefore w:val="0"/>
-        <w:widowControl w:val="1"/>
         <w:pBdr>
-          <w:top w:space="0" w:sz="0" w:val="nil"/>
-          <w:left w:space="0" w:sz="0" w:val="nil"/>
-          <w:bottom w:space="0" w:sz="0" w:val="nil"/>
-          <w:right w:space="0" w:sz="0" w:val="nil"/>
-          <w:between w:space="0" w:sz="0" w:val="nil"/>
+          <w:top w:color="000000" w:space="0" w:sz="0" w:val="none"/>
+          <w:left w:color="000000" w:space="0" w:sz="0" w:val="none"/>
+          <w:bottom w:color="000000" w:space="0" w:sz="0" w:val="none"/>
+          <w:right w:color="000000" w:space="0" w:sz="0" w:val="none"/>
+          <w:between w:color="000000" w:space="0" w:sz="0" w:val="none"/>
         </w:pBdr>
-        <w:shd w:fill="auto" w:val="clear"/>
-        <w:spacing w:after="320" w:before="320" w:line="360" w:lineRule="auto"/>
-        <w:ind w:left="0" w:right="0" w:firstLine="0"/>
-        <w:jc w:val="both"/>
+        <w:spacing w:line="432" w:lineRule="auto"/>
+        <w:ind w:firstLine="0"/>
         <w:rPr>
           <w:rFonts w:ascii="Arial Narrow" w:cs="Arial Narrow" w:eastAsia="Arial Narrow" w:hAnsi="Arial Narrow"/>
-          <w:sz w:val="24"/>
-          <w:szCs w:val="24"/>
+          <w:highlight w:val="white"/>
         </w:rPr>
       </w:pPr>
-      <w:bookmarkStart w:colFirst="0" w:colLast="0" w:name="_heading=h.ahdn14it34kn" w:id="2"/>
-      <w:bookmarkEnd w:id="2"/>
       <w:r>
         <w:rPr>
           <w:rFonts w:ascii="Arial Narrow" w:cs="Arial Narrow" w:eastAsia="Arial Narrow" w:hAnsi="Arial Narrow"/>
-          <w:sz w:val="24"/>
-          <w:szCs w:val="24"/>
+          <w:b w:val="1"/>
+          <w:highlight w:val="white"/>
           <w:rtl w:val="0"/>
         </w:rPr>
-        <w:t xml:space="preserve">En esta entrega, hemos llegado a la conclusión que hemos dejado los requisitos opcionales para el final. Esto ha sido una irresponsabilidad ya que por nuestra falta de planificación hemos entregado con poca calidad estas tareas: </w:t>
+        <w:t xml:space="preserve">Managerial requirements: </w:t>
+      </w:r>
+      <w:r>
+        <w:rPr>
+          <w:rFonts w:ascii="Arial Narrow" w:cs="Arial Narrow" w:eastAsia="Arial Narrow" w:hAnsi="Arial Narrow"/>
+          <w:highlight w:val="white"/>
+          <w:rtl w:val="0"/>
+        </w:rPr>
+        <w:t xml:space="preserve">Para realizar los documentos, se ha decidido usar la herramienta drive, en esta aplicación es donde todos los alumnos del grupo, exceptuando a uno de ellos, trabajamos y organizamos todo antes de pasar los dos al proyecto.</w:t>
       </w:r>
     </w:p>
     <w:p>
       <w:pPr>
-        <w:keepNext w:val="1"/>
-        <w:keepLines w:val="1"/>
-        <w:pageBreakBefore w:val="0"/>
-        <w:widowControl w:val="1"/>
+        <w:pBdr>
+          <w:top w:color="000000" w:space="0" w:sz="0" w:val="none"/>
+          <w:left w:color="000000" w:space="0" w:sz="0" w:val="none"/>
+          <w:bottom w:color="000000" w:space="0" w:sz="0" w:val="none"/>
+          <w:right w:color="000000" w:space="0" w:sz="0" w:val="none"/>
+          <w:between w:color="000000" w:space="0" w:sz="0" w:val="none"/>
+        </w:pBdr>
+        <w:spacing w:line="432" w:lineRule="auto"/>
+        <w:ind w:firstLine="0"/>
+        <w:rPr>
+          <w:rFonts w:ascii="Arial Narrow" w:cs="Arial Narrow" w:eastAsia="Arial Narrow" w:hAnsi="Arial Narrow"/>
+          <w:highlight w:val="white"/>
+        </w:rPr>
+      </w:pPr>
+      <w:r>
+        <w:rPr>
+          <w:rtl w:val="0"/>
+        </w:rPr>
+      </w:r>
+    </w:p>
+    <w:p>
+      <w:pPr>
+        <w:pBdr>
+          <w:top w:color="000000" w:space="0" w:sz="0" w:val="none"/>
+          <w:left w:color="000000" w:space="0" w:sz="0" w:val="none"/>
+          <w:bottom w:color="000000" w:space="0" w:sz="0" w:val="none"/>
+          <w:right w:color="000000" w:space="0" w:sz="0" w:val="none"/>
+          <w:between w:color="000000" w:space="0" w:sz="0" w:val="none"/>
+        </w:pBdr>
+        <w:spacing w:line="432" w:lineRule="auto"/>
+        <w:ind w:firstLine="0"/>
+        <w:rPr>
+          <w:rFonts w:ascii="Arial Narrow" w:cs="Arial Narrow" w:eastAsia="Arial Narrow" w:hAnsi="Arial Narrow"/>
+          <w:highlight w:val="white"/>
+        </w:rPr>
+      </w:pPr>
+      <w:r>
+        <w:rPr>
+          <w:rFonts w:ascii="Arial Narrow" w:cs="Arial Narrow" w:eastAsia="Arial Narrow" w:hAnsi="Arial Narrow"/>
+          <w:highlight w:val="white"/>
+          <w:rtl w:val="0"/>
+        </w:rPr>
+        <w:t xml:space="preserve">Pros:</w:t>
+      </w:r>
+    </w:p>
+    <w:p>
+      <w:pPr>
         <w:numPr>
           <w:ilvl w:val="0"/>
           <w:numId w:val="1"/>
         </w:numPr>
         <w:pBdr>
-          <w:top w:space="0" w:sz="0" w:val="nil"/>
-          <w:left w:space="0" w:sz="0" w:val="nil"/>
-          <w:bottom w:space="0" w:sz="0" w:val="nil"/>
-          <w:right w:space="0" w:sz="0" w:val="nil"/>
-          <w:between w:space="0" w:sz="0" w:val="nil"/>
+          <w:top w:color="000000" w:space="0" w:sz="0" w:val="none"/>
+          <w:left w:color="000000" w:space="0" w:sz="0" w:val="none"/>
+          <w:bottom w:color="000000" w:space="0" w:sz="0" w:val="none"/>
+          <w:right w:color="000000" w:space="0" w:sz="0" w:val="none"/>
+          <w:between w:color="000000" w:space="0" w:sz="0" w:val="none"/>
         </w:pBdr>
-        <w:shd w:fill="auto" w:val="clear"/>
-        <w:spacing w:after="0" w:afterAutospacing="0" w:before="320" w:line="360" w:lineRule="auto"/>
-        <w:ind w:left="720" w:right="0" w:hanging="360"/>
-        <w:jc w:val="both"/>
+        <w:spacing w:line="432" w:lineRule="auto"/>
+        <w:ind w:left="720" w:hanging="360"/>
         <w:rPr>
           <w:rFonts w:ascii="Arial Narrow" w:cs="Arial Narrow" w:eastAsia="Arial Narrow" w:hAnsi="Arial Narrow"/>
-          <w:sz w:val="24"/>
-          <w:szCs w:val="24"/>
-          <w:u w:val="none"/>
+          <w:highlight w:val="white"/>
         </w:rPr>
       </w:pPr>
-      <w:bookmarkStart w:colFirst="0" w:colLast="0" w:name="_heading=h.jan8jyleioze" w:id="3"/>
-      <w:bookmarkEnd w:id="3"/>
       <w:r>
         <w:rPr>
           <w:rFonts w:ascii="Arial Narrow" w:cs="Arial Narrow" w:eastAsia="Arial Narrow" w:hAnsi="Arial Narrow"/>
-          <w:sz w:val="24"/>
-          <w:szCs w:val="24"/>
+          <w:highlight w:val="white"/>
           <w:rtl w:val="0"/>
         </w:rPr>
-        <w:t xml:space="preserve">Planning report</w:t>
+        <w:t xml:space="preserve">Mayor facilidad de acceder, ya que no es necesario cargar eclipse, esto nos permite poder realizar la tarea de documentación desde cualquier dispositivo, aumentando la productividad.</w:t>
       </w:r>
     </w:p>
     <w:p>
       <w:pPr>
-        <w:keepNext w:val="1"/>
-        <w:keepLines w:val="1"/>
-        <w:pageBreakBefore w:val="0"/>
-        <w:widowControl w:val="1"/>
-        <w:numPr>
-          <w:ilvl w:val="0"/>
-          <w:numId w:val="1"/>
-        </w:numPr>
         <w:pBdr>
-          <w:top w:space="0" w:sz="0" w:val="nil"/>
-          <w:left w:space="0" w:sz="0" w:val="nil"/>
-          <w:bottom w:space="0" w:sz="0" w:val="nil"/>
-          <w:right w:space="0" w:sz="0" w:val="nil"/>
-          <w:between w:space="0" w:sz="0" w:val="nil"/>
+          <w:top w:color="000000" w:space="0" w:sz="0" w:val="none"/>
+          <w:left w:color="000000" w:space="0" w:sz="0" w:val="none"/>
+          <w:bottom w:color="000000" w:space="0" w:sz="0" w:val="none"/>
+          <w:right w:color="000000" w:space="0" w:sz="0" w:val="none"/>
+          <w:between w:color="000000" w:space="0" w:sz="0" w:val="none"/>
         </w:pBdr>
-        <w:shd w:fill="auto" w:val="clear"/>
-        <w:spacing w:after="0" w:afterAutospacing="0" w:before="0" w:beforeAutospacing="0" w:line="360" w:lineRule="auto"/>
-        <w:ind w:left="720" w:right="0" w:hanging="360"/>
-        <w:jc w:val="both"/>
+        <w:spacing w:line="432" w:lineRule="auto"/>
+        <w:ind w:firstLine="0"/>
         <w:rPr>
           <w:rFonts w:ascii="Arial Narrow" w:cs="Arial Narrow" w:eastAsia="Arial Narrow" w:hAnsi="Arial Narrow"/>
-          <w:sz w:val="24"/>
-          <w:szCs w:val="24"/>
-          <w:u w:val="none"/>
-        </w:rPr>
-      </w:pPr>
-      <w:bookmarkStart w:colFirst="0" w:colLast="0" w:name="_heading=h.8io3ap5db52l" w:id="4"/>
-      <w:bookmarkEnd w:id="4"/>
-      <w:r>
-        <w:rPr>
-          <w:rFonts w:ascii="Arial Narrow" w:cs="Arial Narrow" w:eastAsia="Arial Narrow" w:hAnsi="Arial Narrow"/>
-          <w:sz w:val="24"/>
-          <w:szCs w:val="24"/>
-          <w:rtl w:val="0"/>
-        </w:rPr>
-        <w:t xml:space="preserve">Progress report</w:t>
-      </w:r>
-    </w:p>
-    <w:p>
-      <w:pPr>
-        <w:keepNext w:val="1"/>
-        <w:keepLines w:val="1"/>
-        <w:pageBreakBefore w:val="0"/>
-        <w:widowControl w:val="1"/>
-        <w:numPr>
-          <w:ilvl w:val="0"/>
-          <w:numId w:val="1"/>
-        </w:numPr>
-        <w:pBdr>
-          <w:top w:space="0" w:sz="0" w:val="nil"/>
-          <w:left w:space="0" w:sz="0" w:val="nil"/>
-          <w:bottom w:space="0" w:sz="0" w:val="nil"/>
-          <w:right w:space="0" w:sz="0" w:val="nil"/>
-          <w:between w:space="0" w:sz="0" w:val="nil"/>
-        </w:pBdr>
-        <w:shd w:fill="auto" w:val="clear"/>
-        <w:spacing w:after="320" w:before="0" w:beforeAutospacing="0" w:line="360" w:lineRule="auto"/>
-        <w:ind w:left="720" w:right="0" w:hanging="360"/>
-        <w:jc w:val="both"/>
-        <w:rPr>
-          <w:rFonts w:ascii="Arial Narrow" w:cs="Arial Narrow" w:eastAsia="Arial Narrow" w:hAnsi="Arial Narrow"/>
-          <w:sz w:val="24"/>
-          <w:szCs w:val="24"/>
-          <w:u w:val="none"/>
-        </w:rPr>
-      </w:pPr>
-      <w:bookmarkStart w:colFirst="0" w:colLast="0" w:name="_heading=h.3q5t1vkg88hr" w:id="5"/>
-      <w:bookmarkEnd w:id="5"/>
-      <w:r>
-        <w:rPr>
-          <w:rFonts w:ascii="Arial Narrow" w:cs="Arial Narrow" w:eastAsia="Arial Narrow" w:hAnsi="Arial Narrow"/>
-          <w:sz w:val="24"/>
-          <w:szCs w:val="24"/>
-          <w:rtl w:val="0"/>
-        </w:rPr>
-        <w:t xml:space="preserve">Analysis report</w:t>
-      </w:r>
-    </w:p>
-    <w:p>
-      <w:pPr>
-        <w:ind w:firstLine="0"/>
-        <w:rPr>
-          <w:rFonts w:ascii="Arial Narrow" w:cs="Arial Narrow" w:eastAsia="Arial Narrow" w:hAnsi="Arial Narrow"/>
+          <w:highlight w:val="white"/>
         </w:rPr>
       </w:pPr>
       <w:r>
         <w:rPr>
+          <w:rFonts w:ascii="Arial Narrow" w:cs="Arial Narrow" w:eastAsia="Arial Narrow" w:hAnsi="Arial Narrow"/>
+          <w:highlight w:val="white"/>
           <w:rtl w:val="0"/>
         </w:rPr>
-      </w:r>
-    </w:p>
-    <w:p>
-      <w:pPr>
-        <w:ind w:firstLine="0"/>
-        <w:rPr>
-          <w:rFonts w:ascii="Arial Narrow" w:cs="Arial Narrow" w:eastAsia="Arial Narrow" w:hAnsi="Arial Narrow"/>
-        </w:rPr>
-      </w:pPr>
-      <w:r>
-        <w:rPr>
-          <w:rFonts w:ascii="Arial Narrow" w:cs="Arial Narrow" w:eastAsia="Arial Narrow" w:hAnsi="Arial Narrow"/>
-          <w:rtl w:val="0"/>
-        </w:rPr>
-        <w:t xml:space="preserve">Para que esto no ocurra en los siguientes sprints, hemos desarrollado un plan de mejora en el que hemos establecido que la documentación se tiene que ir haciendo a la vez que el código de forma que cumplamos con los principios de la metodología ágil. </w:t>
-      </w:r>
-    </w:p>
-    <w:p>
-      <w:pPr>
-        <w:ind w:firstLine="0"/>
-        <w:rPr>
-          <w:rFonts w:ascii="Arial Narrow" w:cs="Arial Narrow" w:eastAsia="Arial Narrow" w:hAnsi="Arial Narrow"/>
-        </w:rPr>
-      </w:pPr>
-      <w:r>
-        <w:rPr>
-          <w:rFonts w:ascii="Arial Narrow" w:cs="Arial Narrow" w:eastAsia="Arial Narrow" w:hAnsi="Arial Narrow"/>
-          <w:rtl w:val="0"/>
-        </w:rPr>
-        <w:t xml:space="preserve">Pros: Tendremos primeras versiones de código funcional y de documentación.</w:t>
-      </w:r>
-    </w:p>
-    <w:p>
-      <w:pPr>
-        <w:ind w:firstLine="0"/>
-        <w:rPr>
-          <w:rFonts w:ascii="Arial Narrow" w:cs="Arial Narrow" w:eastAsia="Arial Narrow" w:hAnsi="Arial Narrow"/>
-        </w:rPr>
-      </w:pPr>
-      <w:r>
-        <w:rPr>
-          <w:rFonts w:ascii="Arial Narrow" w:cs="Arial Narrow" w:eastAsia="Arial Narrow" w:hAnsi="Arial Narrow"/>
-          <w:rtl w:val="0"/>
-        </w:rPr>
-        <w:t xml:space="preserve">Contras: Tenemos que planificar bien ya que si no podríamos perder el foco de desarrollar los requisitos obligatorios.</w:t>
+        <w:t xml:space="preserve">Contras:</w:t>
       </w:r>
     </w:p>
     <w:p>
@@ -2710,12 +2369,89 @@
           <w:ilvl w:val="0"/>
           <w:numId w:val="2"/>
         </w:numPr>
+        <w:pBdr>
+          <w:top w:color="000000" w:space="0" w:sz="0" w:val="none"/>
+          <w:left w:color="000000" w:space="0" w:sz="0" w:val="none"/>
+          <w:bottom w:color="000000" w:space="0" w:sz="0" w:val="none"/>
+          <w:right w:color="000000" w:space="0" w:sz="0" w:val="none"/>
+          <w:between w:color="000000" w:space="0" w:sz="0" w:val="none"/>
+        </w:pBdr>
+        <w:spacing w:after="0" w:afterAutospacing="0" w:line="432" w:lineRule="auto"/>
+        <w:ind w:left="720" w:hanging="360"/>
+        <w:rPr>
+          <w:rFonts w:ascii="Arial Narrow" w:cs="Arial Narrow" w:eastAsia="Arial Narrow" w:hAnsi="Arial Narrow"/>
+          <w:highlight w:val="white"/>
+        </w:rPr>
+      </w:pPr>
+      <w:r>
+        <w:rPr>
+          <w:rFonts w:ascii="Arial Narrow" w:cs="Arial Narrow" w:eastAsia="Arial Narrow" w:hAnsi="Arial Narrow"/>
+          <w:highlight w:val="white"/>
+          <w:rtl w:val="0"/>
+        </w:rPr>
+        <w:t xml:space="preserve">No podemos trabajar sin internet, aunque es raro que ocurra esto.</w:t>
+      </w:r>
+    </w:p>
+    <w:p>
+      <w:pPr>
+        <w:numPr>
+          <w:ilvl w:val="0"/>
+          <w:numId w:val="2"/>
+        </w:numPr>
+        <w:pBdr>
+          <w:top w:color="000000" w:space="0" w:sz="0" w:val="none"/>
+          <w:left w:color="000000" w:space="0" w:sz="0" w:val="none"/>
+          <w:bottom w:color="000000" w:space="0" w:sz="0" w:val="none"/>
+          <w:right w:color="000000" w:space="0" w:sz="0" w:val="none"/>
+          <w:between w:color="000000" w:space="0" w:sz="0" w:val="none"/>
+        </w:pBdr>
+        <w:spacing w:line="432" w:lineRule="auto"/>
+        <w:ind w:left="720" w:hanging="360"/>
+        <w:rPr>
+          <w:rFonts w:ascii="Arial Narrow" w:cs="Arial Narrow" w:eastAsia="Arial Narrow" w:hAnsi="Arial Narrow"/>
+          <w:highlight w:val="white"/>
+        </w:rPr>
+      </w:pPr>
+      <w:r>
+        <w:rPr>
+          <w:rFonts w:ascii="Arial Narrow" w:cs="Arial Narrow" w:eastAsia="Arial Narrow" w:hAnsi="Arial Narrow"/>
+          <w:highlight w:val="white"/>
+          <w:rtl w:val="0"/>
+        </w:rPr>
+        <w:t xml:space="preserve">Tenemos que pasar los archivos a la carpeta del proyecto después de terminarlos. </w:t>
+      </w:r>
+      <w:r>
+        <w:rPr>
+          <w:rtl w:val="0"/>
+        </w:rPr>
+      </w:r>
+    </w:p>
+    <w:p>
+      <w:pPr>
         <w:tabs>
           <w:tab w:val="left" w:leader="none" w:pos="851"/>
           <w:tab w:val="right" w:leader="none" w:pos="8494"/>
         </w:tabs>
         <w:spacing w:after="100" w:line="240" w:lineRule="auto"/>
-        <w:ind w:left="360" w:hanging="360"/>
+        <w:ind w:firstLine="0"/>
+        <w:rPr>
+          <w:rFonts w:ascii="Arial Narrow" w:cs="Arial Narrow" w:eastAsia="Arial Narrow" w:hAnsi="Arial Narrow"/>
+        </w:rPr>
+      </w:pPr>
+      <w:r>
+        <w:rPr>
+          <w:rtl w:val="0"/>
+        </w:rPr>
+      </w:r>
+    </w:p>
+    <w:p>
+      <w:pPr>
+        <w:tabs>
+          <w:tab w:val="left" w:leader="none" w:pos="851"/>
+          <w:tab w:val="right" w:leader="none" w:pos="8494"/>
+        </w:tabs>
+        <w:spacing w:after="100" w:line="240" w:lineRule="auto"/>
+        <w:ind w:firstLine="0"/>
         <w:rPr>
           <w:rFonts w:ascii="Arial Narrow" w:cs="Arial Narrow" w:eastAsia="Arial Narrow" w:hAnsi="Arial Narrow"/>
           <w:b w:val="1"/>
@@ -2723,7 +2459,24 @@
           <w:szCs w:val="34"/>
         </w:rPr>
       </w:pPr>
-      <w:hyperlink w:anchor="_heading=h.1fob9te">
+      <w:r>
+        <w:rPr>
+          <w:rFonts w:ascii="Arial Narrow" w:cs="Arial Narrow" w:eastAsia="Arial Narrow" w:hAnsi="Arial Narrow"/>
+          <w:b w:val="1"/>
+          <w:sz w:val="28"/>
+          <w:szCs w:val="28"/>
+          <w:rtl w:val="0"/>
+        </w:rPr>
+        <w:t xml:space="preserve">3.</w:t>
+      </w:r>
+      <w:r>
+        <w:rPr>
+          <w:rFonts w:ascii="Arial Narrow" w:cs="Arial Narrow" w:eastAsia="Arial Narrow" w:hAnsi="Arial Narrow"/>
+          <w:rtl w:val="0"/>
+        </w:rPr>
+        <w:t xml:space="preserve"> </w:t>
+      </w:r>
+      <w:hyperlink r:id="rId9">
         <w:r>
           <w:rPr>
             <w:rFonts w:ascii="Arial Narrow" w:cs="Arial Narrow" w:eastAsia="Arial Narrow" w:hAnsi="Arial Narrow"/>
@@ -2747,8 +2500,8 @@
           <w:tab w:val="left" w:leader="none" w:pos="851"/>
           <w:tab w:val="right" w:leader="none" w:pos="8494"/>
         </w:tabs>
-        <w:spacing w:after="100" w:line="240" w:lineRule="auto"/>
-        <w:ind w:left="0" w:firstLine="0"/>
+        <w:spacing w:after="100" w:line="288" w:lineRule="auto"/>
+        <w:ind w:firstLine="0"/>
         <w:rPr>
           <w:rFonts w:ascii="Arial Narrow" w:cs="Arial Narrow" w:eastAsia="Arial Narrow" w:hAnsi="Arial Narrow"/>
         </w:rPr>
@@ -2758,59 +2511,27 @@
           <w:rFonts w:ascii="Arial Narrow" w:cs="Arial Narrow" w:eastAsia="Arial Narrow" w:hAnsi="Arial Narrow"/>
           <w:rtl w:val="0"/>
         </w:rPr>
-        <w:t xml:space="preserve">En este deliverable la mayoría de problemas se han encontrado al hacer la instalación del entorno y la subida de este a GitHub. No es necesario implementar un plan de mejora para esto, ya que no se va a tener que volver a hacer. Con respecto al plan de mejora que hemos realizado, se tendrá que analizar en el siguiente análisis para ver cómo ha funcionado.</w:t>
-      </w:r>
-      <w:r>
-        <w:rPr>
-          <w:rtl w:val="0"/>
-        </w:rPr>
+        <w:t xml:space="preserve">Para concluir, puedo decir que ha habido un mayor número de tomas de decisiones pero</w:t>
       </w:r>
     </w:p>
     <w:p>
       <w:pPr>
-        <w:keepNext w:val="1"/>
-        <w:keepLines w:val="1"/>
-        <w:spacing w:after="320" w:before="320" w:lineRule="auto"/>
-        <w:ind w:left="360" w:firstLine="0"/>
+        <w:tabs>
+          <w:tab w:val="left" w:leader="none" w:pos="851"/>
+          <w:tab w:val="right" w:leader="none" w:pos="8494"/>
+        </w:tabs>
+        <w:spacing w:after="100" w:line="288" w:lineRule="auto"/>
+        <w:ind w:firstLine="0"/>
         <w:rPr>
           <w:rFonts w:ascii="Arial Narrow" w:cs="Arial Narrow" w:eastAsia="Arial Narrow" w:hAnsi="Arial Narrow"/>
         </w:rPr>
       </w:pPr>
-      <w:bookmarkStart w:colFirst="0" w:colLast="0" w:name="_heading=h.fdm15tkowdpy" w:id="6"/>
-      <w:bookmarkEnd w:id="6"/>
       <w:r>
         <w:rPr>
+          <w:rFonts w:ascii="Arial Narrow" w:cs="Arial Narrow" w:eastAsia="Arial Narrow" w:hAnsi="Arial Narrow"/>
           <w:rtl w:val="0"/>
         </w:rPr>
-      </w:r>
-    </w:p>
-    <w:p>
-      <w:pPr>
-        <w:keepNext w:val="1"/>
-        <w:keepLines w:val="1"/>
-        <w:pageBreakBefore w:val="0"/>
-        <w:widowControl w:val="1"/>
-        <w:pBdr>
-          <w:top w:space="0" w:sz="0" w:val="nil"/>
-          <w:left w:space="0" w:sz="0" w:val="nil"/>
-          <w:bottom w:space="0" w:sz="0" w:val="nil"/>
-          <w:right w:space="0" w:sz="0" w:val="nil"/>
-          <w:between w:space="0" w:sz="0" w:val="nil"/>
-        </w:pBdr>
-        <w:shd w:fill="auto" w:val="clear"/>
-        <w:spacing w:after="320" w:before="320" w:line="360" w:lineRule="auto"/>
-        <w:ind w:left="360" w:right="0" w:firstLine="0"/>
-        <w:jc w:val="both"/>
-        <w:rPr>
-          <w:rFonts w:ascii="Arial Narrow" w:cs="Arial Narrow" w:eastAsia="Arial Narrow" w:hAnsi="Arial Narrow"/>
-        </w:rPr>
-      </w:pPr>
-      <w:bookmarkStart w:colFirst="0" w:colLast="0" w:name="_heading=h.q1cb9qtvm3gk" w:id="7"/>
-      <w:bookmarkEnd w:id="7"/>
-      <w:r>
-        <w:rPr>
-          <w:rtl w:val="0"/>
-        </w:rPr>
+        <w:t xml:space="preserve">están han tenido un menor efecto en el proyecto.</w:t>
       </w:r>
     </w:p>
     <w:p>
@@ -2818,42 +2539,9 @@
         <w:ind w:firstLine="0"/>
         <w:rPr>
           <w:rFonts w:ascii="Arial Narrow" w:cs="Arial Narrow" w:eastAsia="Arial Narrow" w:hAnsi="Arial Narrow"/>
-        </w:rPr>
-      </w:pPr>
-      <w:r>
-        <w:rPr>
-          <w:rtl w:val="0"/>
-        </w:rPr>
-      </w:r>
-    </w:p>
-    <w:p>
-      <w:pPr>
-        <w:ind w:firstLine="0"/>
-        <w:rPr>
-          <w:rFonts w:ascii="Arial Narrow" w:cs="Arial Narrow" w:eastAsia="Arial Narrow" w:hAnsi="Arial Narrow"/>
-        </w:rPr>
-      </w:pPr>
-      <w:r>
-        <w:rPr>
-          <w:rtl w:val="0"/>
-        </w:rPr>
-      </w:r>
-    </w:p>
-    <w:p>
-      <w:pPr>
-        <w:ind w:firstLine="0"/>
-        <w:rPr>
-          <w:rFonts w:ascii="Arial Narrow" w:cs="Arial Narrow" w:eastAsia="Arial Narrow" w:hAnsi="Arial Narrow"/>
           <w:b w:val="1"/>
-          <w:i w:val="0"/>
-          <w:smallCaps w:val="0"/>
-          <w:strike w:val="0"/>
-          <w:color w:val="000000"/>
           <w:sz w:val="28"/>
           <w:szCs w:val="28"/>
-          <w:u w:val="none"/>
-          <w:shd w:fill="auto" w:val="clear"/>
-          <w:vertAlign w:val="baseline"/>
         </w:rPr>
       </w:pPr>
       <w:r>
@@ -2863,8 +2551,8 @@
       </w:r>
     </w:p>
     <w:sectPr>
-      <w:headerReference r:id="rId9" w:type="default"/>
-      <w:footerReference r:id="rId10" w:type="default"/>
+      <w:headerReference r:id="rId10" w:type="default"/>
+      <w:footerReference r:id="rId11" w:type="default"/>
       <w:type w:val="continuous"/>
       <w:pgSz w:h="16838" w:w="11906" w:orient="portrait"/>
       <w:pgMar w:bottom="1417" w:top="1417" w:left="1701" w:right="1701" w:header="708" w:footer="708"/>
@@ -3811,7 +3499,7 @@
     <w:lvl w:ilvl="0">
       <w:start w:val="1"/>
       <w:numFmt w:val="bullet"/>
-      <w:lvlText w:val="●"/>
+      <w:lvlText w:val="-"/>
       <w:lvlJc w:val="left"/>
       <w:pPr>
         <w:ind w:left="720" w:hanging="360"/>
@@ -3823,7 +3511,7 @@
     <w:lvl w:ilvl="1">
       <w:start w:val="1"/>
       <w:numFmt w:val="bullet"/>
-      <w:lvlText w:val="○"/>
+      <w:lvlText w:val="-"/>
       <w:lvlJc w:val="left"/>
       <w:pPr>
         <w:ind w:left="1440" w:hanging="360"/>
@@ -3835,7 +3523,7 @@
     <w:lvl w:ilvl="2">
       <w:start w:val="1"/>
       <w:numFmt w:val="bullet"/>
-      <w:lvlText w:val="■"/>
+      <w:lvlText w:val="-"/>
       <w:lvlJc w:val="left"/>
       <w:pPr>
         <w:ind w:left="2160" w:hanging="360"/>
@@ -3847,7 +3535,7 @@
     <w:lvl w:ilvl="3">
       <w:start w:val="1"/>
       <w:numFmt w:val="bullet"/>
-      <w:lvlText w:val="●"/>
+      <w:lvlText w:val="-"/>
       <w:lvlJc w:val="left"/>
       <w:pPr>
         <w:ind w:left="2880" w:hanging="360"/>
@@ -3859,7 +3547,7 @@
     <w:lvl w:ilvl="4">
       <w:start w:val="1"/>
       <w:numFmt w:val="bullet"/>
-      <w:lvlText w:val="○"/>
+      <w:lvlText w:val="-"/>
       <w:lvlJc w:val="left"/>
       <w:pPr>
         <w:ind w:left="3600" w:hanging="360"/>
@@ -3871,7 +3559,7 @@
     <w:lvl w:ilvl="5">
       <w:start w:val="1"/>
       <w:numFmt w:val="bullet"/>
-      <w:lvlText w:val="■"/>
+      <w:lvlText w:val="-"/>
       <w:lvlJc w:val="left"/>
       <w:pPr>
         <w:ind w:left="4320" w:hanging="360"/>
@@ -3883,7 +3571,7 @@
     <w:lvl w:ilvl="6">
       <w:start w:val="1"/>
       <w:numFmt w:val="bullet"/>
-      <w:lvlText w:val="●"/>
+      <w:lvlText w:val="-"/>
       <w:lvlJc w:val="left"/>
       <w:pPr>
         <w:ind w:left="5040" w:hanging="360"/>
@@ -3895,7 +3583,7 @@
     <w:lvl w:ilvl="7">
       <w:start w:val="1"/>
       <w:numFmt w:val="bullet"/>
-      <w:lvlText w:val="○"/>
+      <w:lvlText w:val="-"/>
       <w:lvlJc w:val="left"/>
       <w:pPr>
         <w:ind w:left="5760" w:hanging="360"/>
@@ -3907,7 +3595,7 @@
     <w:lvl w:ilvl="8">
       <w:start w:val="1"/>
       <w:numFmt w:val="bullet"/>
-      <w:lvlText w:val="■"/>
+      <w:lvlText w:val="-"/>
       <w:lvlJc w:val="left"/>
       <w:pPr>
         <w:ind w:left="6480" w:hanging="360"/>
@@ -3920,93 +3608,111 @@
   <w:abstractNum w:abstractNumId="2">
     <w:lvl w:ilvl="0">
       <w:start w:val="1"/>
-      <w:numFmt w:val="decimal"/>
-      <w:lvlText w:val="%1."/>
+      <w:numFmt w:val="bullet"/>
+      <w:lvlText w:val="-"/>
       <w:lvlJc w:val="left"/>
       <w:pPr>
-        <w:ind w:left="360" w:hanging="360"/>
+        <w:ind w:left="720" w:hanging="360"/>
       </w:pPr>
-      <w:rPr/>
+      <w:rPr>
+        <w:u w:val="none"/>
+      </w:rPr>
     </w:lvl>
     <w:lvl w:ilvl="1">
       <w:start w:val="1"/>
-      <w:numFmt w:val="decimal"/>
-      <w:lvlText w:val="%1.%2."/>
+      <w:numFmt w:val="bullet"/>
+      <w:lvlText w:val="-"/>
       <w:lvlJc w:val="left"/>
       <w:pPr>
-        <w:ind w:left="792" w:hanging="432"/>
+        <w:ind w:left="1440" w:hanging="360"/>
       </w:pPr>
-      <w:rPr/>
+      <w:rPr>
+        <w:u w:val="none"/>
+      </w:rPr>
     </w:lvl>
     <w:lvl w:ilvl="2">
       <w:start w:val="1"/>
-      <w:numFmt w:val="decimal"/>
-      <w:lvlText w:val="%1.%2.%3."/>
+      <w:numFmt w:val="bullet"/>
+      <w:lvlText w:val="-"/>
       <w:lvlJc w:val="left"/>
       <w:pPr>
-        <w:ind w:left="1224" w:hanging="504"/>
+        <w:ind w:left="2160" w:hanging="360"/>
       </w:pPr>
-      <w:rPr/>
+      <w:rPr>
+        <w:u w:val="none"/>
+      </w:rPr>
     </w:lvl>
     <w:lvl w:ilvl="3">
       <w:start w:val="1"/>
-      <w:numFmt w:val="decimal"/>
-      <w:lvlText w:val="%1.%2.%3.%4."/>
+      <w:numFmt w:val="bullet"/>
+      <w:lvlText w:val="-"/>
       <w:lvlJc w:val="left"/>
       <w:pPr>
-        <w:ind w:left="1728" w:hanging="647.9999999999998"/>
+        <w:ind w:left="2880" w:hanging="360"/>
       </w:pPr>
-      <w:rPr/>
+      <w:rPr>
+        <w:u w:val="none"/>
+      </w:rPr>
     </w:lvl>
     <w:lvl w:ilvl="4">
       <w:start w:val="1"/>
-      <w:numFmt w:val="decimal"/>
-      <w:lvlText w:val="%1.%2.%3.%4.%5."/>
+      <w:numFmt w:val="bullet"/>
+      <w:lvlText w:val="-"/>
       <w:lvlJc w:val="left"/>
       <w:pPr>
-        <w:ind w:left="2232" w:hanging="792"/>
+        <w:ind w:left="3600" w:hanging="360"/>
       </w:pPr>
-      <w:rPr/>
+      <w:rPr>
+        <w:u w:val="none"/>
+      </w:rPr>
     </w:lvl>
     <w:lvl w:ilvl="5">
       <w:start w:val="1"/>
-      <w:numFmt w:val="decimal"/>
-      <w:lvlText w:val="%1.%2.%3.%4.%5.%6."/>
+      <w:numFmt w:val="bullet"/>
+      <w:lvlText w:val="-"/>
       <w:lvlJc w:val="left"/>
       <w:pPr>
-        <w:ind w:left="2736" w:hanging="935.9999999999995"/>
+        <w:ind w:left="4320" w:hanging="360"/>
       </w:pPr>
-      <w:rPr/>
+      <w:rPr>
+        <w:u w:val="none"/>
+      </w:rPr>
     </w:lvl>
     <w:lvl w:ilvl="6">
       <w:start w:val="1"/>
-      <w:numFmt w:val="decimal"/>
-      <w:lvlText w:val="%1.%2.%3.%4.%5.%6.%7."/>
+      <w:numFmt w:val="bullet"/>
+      <w:lvlText w:val="-"/>
       <w:lvlJc w:val="left"/>
       <w:pPr>
-        <w:ind w:left="3240" w:hanging="1080"/>
+        <w:ind w:left="5040" w:hanging="360"/>
       </w:pPr>
-      <w:rPr/>
+      <w:rPr>
+        <w:u w:val="none"/>
+      </w:rPr>
     </w:lvl>
     <w:lvl w:ilvl="7">
       <w:start w:val="1"/>
-      <w:numFmt w:val="decimal"/>
-      <w:lvlText w:val="%1.%2.%3.%4.%5.%6.%7.%8."/>
+      <w:numFmt w:val="bullet"/>
+      <w:lvlText w:val="-"/>
       <w:lvlJc w:val="left"/>
       <w:pPr>
-        <w:ind w:left="3744" w:hanging="1224.0000000000005"/>
+        <w:ind w:left="5760" w:hanging="360"/>
       </w:pPr>
-      <w:rPr/>
+      <w:rPr>
+        <w:u w:val="none"/>
+      </w:rPr>
     </w:lvl>
     <w:lvl w:ilvl="8">
       <w:start w:val="1"/>
-      <w:numFmt w:val="decimal"/>
-      <w:lvlText w:val="%1.%2.%3.%4.%5.%6.%7.%8.%9."/>
+      <w:numFmt w:val="bullet"/>
+      <w:lvlText w:val="-"/>
       <w:lvlJc w:val="left"/>
       <w:pPr>
-        <w:ind w:left="4320" w:hanging="1440"/>
+        <w:ind w:left="6480" w:hanging="360"/>
       </w:pPr>
-      <w:rPr/>
+      <w:rPr>
+        <w:u w:val="none"/>
+      </w:rPr>
     </w:lvl>
   </w:abstractNum>
   <w:num w:numId="1">
@@ -7243,7 +6949,7 @@
 
 <file path=customXML/item1.xml><?xml version="1.0" encoding="utf-8"?>
 <go:gDocsCustomXmlDataStorage xmlns:go="http://customooxmlschemas.google.com/" xmlns:r="http://schemas.openxmlformats.org/officeDocument/2006/relationships" uri="GoogleDocsCustomDataVersion2">
-  <go:docsCustomData xmlns:go="http://customooxmlschemas.google.com/" roundtripDataSignature="AMtx7mi/CtXgkwLQ4CN2lNvjM3x4BebpZw==">CgMxLjAyCGguZ2pkZ3hzMghoLnR5amN3dDIOaC5haGRuMTRpdDM0a24yDmguamFuOGp5bGVpb3plMg5oLjhpbzNhcDVkYjUybDIOaC4zcTV0MXZrZzg4aHIyDmguZmRtMTV0a293ZHB5Mg5oLnExY2I5cXR2bTNnazgAciExTV9DeEw0RzlSUlZyVkE4UVc5ZTZjZ2VaY3JCZ21Kalg=</go:docsCustomData>
+  <go:docsCustomData xmlns:go="http://customooxmlschemas.google.com/" roundtripDataSignature="AMtx7mjFevl3sKQgcxvY8JoBG1oipYt+fA==">CgMxLjAyCGguZ2pkZ3hzMghoLnR5amN3dDgAciExTV9DeEw0RzlSUlZyVkE4UVc5ZTZjZ2VaY3JCZ21Kalg=</go:docsCustomData>
 </go:gDocsCustomXmlDataStorage>
 </file>
 

</xml_diff>